<commit_message>
CDC Tripocal + CDCF Forum
</commit_message>
<xml_diff>
--- a/CC-tripocal.docx
+++ b/CC-tripocal.docx
@@ -60,22 +60,20 @@
     </w:p>
     <w:sdt>
       <w:sdtPr>
+        <w:rPr>
+          <w:rFonts w:asciiTheme="minorHAnsi" w:eastAsiaTheme="minorHAnsi" w:hAnsiTheme="minorHAnsi" w:cstheme="minorBidi"/>
+          <w:b w:val="0"/>
+          <w:bCs w:val="0"/>
+          <w:color w:val="auto"/>
+          <w:sz w:val="22"/>
+          <w:szCs w:val="22"/>
+        </w:rPr>
         <w:id w:val="105303602"/>
         <w:docPartObj>
           <w:docPartGallery w:val="Table of Contents"/>
           <w:docPartUnique/>
         </w:docPartObj>
       </w:sdtPr>
-      <w:sdtEndPr>
-        <w:rPr>
-          <w:rFonts w:asciiTheme="minorHAnsi" w:eastAsiaTheme="minorHAnsi" w:hAnsiTheme="minorHAnsi" w:cstheme="minorBidi"/>
-          <w:b w:val="0"/>
-          <w:bCs w:val="0"/>
-          <w:color w:val="auto"/>
-          <w:sz w:val="22"/>
-          <w:szCs w:val="22"/>
-        </w:rPr>
-      </w:sdtEndPr>
       <w:sdtContent>
         <w:p>
           <w:pPr>
@@ -941,142 +939,78 @@
           <w:ilvl w:val="0"/>
           <w:numId w:val="6"/>
         </w:numPr>
-        <w:rPr>
-          <w:rFonts w:ascii="Verdana" w:hAnsi="Verdana"/>
-          <w:sz w:val="20"/>
-          <w:szCs w:val="20"/>
-        </w:rPr>
-      </w:pPr>
-      <w:r>
-        <w:rPr>
-          <w:rFonts w:ascii="Verdana" w:hAnsi="Verdana"/>
-          <w:sz w:val="20"/>
-          <w:szCs w:val="20"/>
-        </w:rPr>
+      </w:pPr>
+      <w:r>
         <w:t>La plateforme</w:t>
       </w:r>
       <w:r>
-        <w:rPr>
-          <w:rFonts w:ascii="Verdana" w:hAnsi="Verdana"/>
-          <w:sz w:val="20"/>
-          <w:szCs w:val="20"/>
-        </w:rPr>
         <w:t xml:space="preserve"> </w:t>
       </w:r>
       <w:r>
         <w:rPr>
-          <w:rFonts w:ascii="Verdana" w:hAnsi="Verdana"/>
           <w:b/>
-          <w:sz w:val="20"/>
-          <w:szCs w:val="20"/>
         </w:rPr>
         <w:t>collaboratif</w:t>
       </w:r>
       <w:r>
-        <w:rPr>
-          <w:rFonts w:ascii="Verdana" w:hAnsi="Verdana"/>
-          <w:sz w:val="20"/>
-          <w:szCs w:val="20"/>
-        </w:rPr>
         <w:t>/</w:t>
       </w:r>
       <w:r>
         <w:rPr>
-          <w:rFonts w:ascii="Verdana" w:hAnsi="Verdana"/>
           <w:b/>
-          <w:sz w:val="20"/>
-          <w:szCs w:val="20"/>
         </w:rPr>
         <w:t>commercial</w:t>
       </w:r>
       <w:r>
-        <w:rPr>
-          <w:rFonts w:ascii="Verdana" w:hAnsi="Verdana"/>
-          <w:sz w:val="20"/>
-          <w:szCs w:val="20"/>
-        </w:rPr>
         <w:t>/</w:t>
       </w:r>
       <w:r>
         <w:rPr>
-          <w:rFonts w:ascii="Verdana" w:hAnsi="Verdana"/>
           <w:b/>
-          <w:sz w:val="20"/>
-          <w:szCs w:val="20"/>
         </w:rPr>
         <w:t>Nouveautés</w:t>
       </w:r>
       <w:r>
-        <w:rPr>
-          <w:rFonts w:ascii="Verdana" w:hAnsi="Verdana"/>
-          <w:sz w:val="20"/>
-          <w:szCs w:val="20"/>
-        </w:rPr>
         <w:t xml:space="preserve"> </w:t>
       </w:r>
       <w:proofErr w:type="spellStart"/>
       <w:r>
         <w:rPr>
-          <w:rFonts w:ascii="Verdana" w:hAnsi="Verdana"/>
           <w:b/>
           <w:color w:val="C00000"/>
-          <w:sz w:val="20"/>
-          <w:szCs w:val="20"/>
         </w:rPr>
         <w:t>T</w:t>
       </w:r>
       <w:r>
         <w:rPr>
-          <w:rFonts w:ascii="Verdana" w:hAnsi="Verdana"/>
           <w:b/>
           <w:color w:val="C00000"/>
-          <w:sz w:val="20"/>
-          <w:szCs w:val="20"/>
         </w:rPr>
         <w:t>ripocal</w:t>
       </w:r>
       <w:proofErr w:type="spellEnd"/>
       <w:r>
-        <w:rPr>
-          <w:rFonts w:ascii="Verdana" w:hAnsi="Verdana"/>
-          <w:sz w:val="20"/>
-          <w:szCs w:val="20"/>
-        </w:rPr>
         <w:t xml:space="preserve"> consistera a créer un monde </w:t>
       </w:r>
       <w:r>
-        <w:rPr>
-          <w:rFonts w:ascii="Verdana" w:hAnsi="Verdana"/>
-          <w:sz w:val="20"/>
-          <w:szCs w:val="20"/>
-        </w:rPr>
         <w:t>av</w:t>
       </w:r>
       <w:r>
-        <w:rPr>
-          <w:rFonts w:ascii="Verdana" w:hAnsi="Verdana"/>
-          <w:sz w:val="20"/>
-          <w:szCs w:val="20"/>
-        </w:rPr>
         <w:t xml:space="preserve">ec des utilisations 100% </w:t>
       </w:r>
+      <w:r>
+        <w:t>voyageurs,</w:t>
+      </w:r>
+      <w:r>
+        <w:t xml:space="preserve"> qui permettra de relier les différents voyageurs/Nomade autour d’une plateforme spécifique qui répondra à leur </w:t>
+      </w:r>
       <w:proofErr w:type="gramStart"/>
       <w:r>
-        <w:rPr>
-          <w:rFonts w:ascii="Verdana" w:hAnsi="Verdana"/>
-          <w:sz w:val="20"/>
-          <w:szCs w:val="20"/>
-        </w:rPr>
-        <w:t>voyageurs ,</w:t>
+        <w:t>besoins .</w:t>
       </w:r>
       <w:proofErr w:type="gramEnd"/>
       <w:r>
-        <w:rPr>
-          <w:rFonts w:ascii="Verdana" w:hAnsi="Verdana"/>
-          <w:sz w:val="20"/>
-          <w:szCs w:val="20"/>
-        </w:rPr>
-        <w:t xml:space="preserve"> qui permettra de relier les différents voyageurs/Nomade autour d’une plateforme spécifique qui répondra à leur besoins . </w:t>
+        <w:t xml:space="preserve"> </w:t>
       </w:r>
     </w:p>
     <w:p>
@@ -1086,49 +1020,30 @@
           <w:ilvl w:val="0"/>
           <w:numId w:val="6"/>
         </w:numPr>
-        <w:rPr>
-          <w:rFonts w:ascii="Verdana" w:hAnsi="Verdana"/>
-          <w:sz w:val="20"/>
-          <w:szCs w:val="20"/>
-        </w:rPr>
       </w:pPr>
       <w:proofErr w:type="spellStart"/>
       <w:r>
         <w:rPr>
-          <w:rFonts w:ascii="Verdana" w:hAnsi="Verdana"/>
           <w:b/>
           <w:color w:val="C00000"/>
-          <w:sz w:val="20"/>
-          <w:szCs w:val="20"/>
         </w:rPr>
         <w:t>Tripocal</w:t>
       </w:r>
       <w:proofErr w:type="spellEnd"/>
       <w:r>
-        <w:rPr>
-          <w:rFonts w:ascii="Verdana" w:hAnsi="Verdana"/>
-          <w:sz w:val="20"/>
-          <w:szCs w:val="20"/>
-        </w:rPr>
         <w:t xml:space="preserve"> est pensée comme une plateforme </w:t>
       </w:r>
-      <w:proofErr w:type="gramStart"/>
-      <w:r>
-        <w:rPr>
-          <w:rFonts w:ascii="Verdana" w:hAnsi="Verdana"/>
-          <w:sz w:val="20"/>
-          <w:szCs w:val="20"/>
-        </w:rPr>
-        <w:t>intelligente ,</w:t>
-      </w:r>
-      <w:proofErr w:type="gramEnd"/>
-      <w:r>
-        <w:rPr>
-          <w:rFonts w:ascii="Verdana" w:hAnsi="Verdana"/>
-          <w:sz w:val="20"/>
-          <w:szCs w:val="20"/>
-        </w:rPr>
-        <w:t xml:space="preserve"> capable de répondre au différents question du voyageur en lui suggérant les parcours à emprunter avec le budget/moyens à utiliser. </w:t>
+      <w:r>
+        <w:t>intelligente,</w:t>
+      </w:r>
+      <w:r>
+        <w:t xml:space="preserve"> capable de répondre </w:t>
+      </w:r>
+      <w:r>
+        <w:t>aux différentes questions</w:t>
+      </w:r>
+      <w:r>
+        <w:t xml:space="preserve"> du voyageur en lui suggérant les parcours à emprunter avec le budget/moyens à utiliser. </w:t>
       </w:r>
     </w:p>
     <w:p>
@@ -1138,40 +1053,32 @@
           <w:ilvl w:val="0"/>
           <w:numId w:val="6"/>
         </w:numPr>
-        <w:rPr>
-          <w:rFonts w:ascii="Verdana" w:hAnsi="Verdana"/>
-          <w:sz w:val="20"/>
-          <w:szCs w:val="20"/>
-        </w:rPr>
       </w:pPr>
       <w:proofErr w:type="spellStart"/>
       <w:r>
         <w:rPr>
-          <w:rFonts w:ascii="Verdana" w:hAnsi="Verdana"/>
           <w:b/>
           <w:color w:val="C00000"/>
-          <w:sz w:val="20"/>
-          <w:szCs w:val="20"/>
         </w:rPr>
         <w:t>Tripocal</w:t>
       </w:r>
       <w:proofErr w:type="spellEnd"/>
       <w:r>
         <w:rPr>
-          <w:rFonts w:ascii="Verdana" w:hAnsi="Verdana"/>
           <w:b/>
-          <w:sz w:val="20"/>
-          <w:szCs w:val="20"/>
         </w:rPr>
         <w:t xml:space="preserve"> </w:t>
       </w:r>
       <w:r>
-        <w:rPr>
-          <w:rFonts w:ascii="Verdana" w:hAnsi="Verdana"/>
-          <w:sz w:val="20"/>
-          <w:szCs w:val="20"/>
-        </w:rPr>
-        <w:t>sera aussi un magasin connecté sur le web , qui permettra de vendre des produits souvenir issu du monde spécialement destinés aux voyageurs selon leur envie .</w:t>
+        <w:t xml:space="preserve">sera aussi un magasin connecté sur le </w:t>
+      </w:r>
+      <w:proofErr w:type="gramStart"/>
+      <w:r>
+        <w:t>web ,</w:t>
+      </w:r>
+      <w:proofErr w:type="gramEnd"/>
+      <w:r>
+        <w:t xml:space="preserve"> qui permettra de vendre des produits souvenir issu du monde spécialement destinés aux voyageurs selon leur envie .</w:t>
       </w:r>
     </w:p>
     <w:p>
@@ -1208,9 +1115,96 @@
         </w:rPr>
         <w:t xml:space="preserve"> </w:t>
       </w:r>
-      <w:r>
+    </w:p>
+    <w:p>
+      <w:pPr>
+        <w:pStyle w:val="Titre2"/>
+        <w:spacing w:line="240" w:lineRule="auto"/>
+        <w:ind w:left="792"/>
         <w:rPr>
           <w:rFonts w:ascii="Verdana" w:hAnsi="Verdana"/>
+          <w:color w:val="C00000"/>
+          <w:sz w:val="22"/>
+          <w:szCs w:val="22"/>
+        </w:rPr>
+      </w:pPr>
+      <w:r>
+        <w:rPr>
+          <w:rFonts w:ascii="Verdana" w:hAnsi="Verdana"/>
+          <w:color w:val="auto"/>
+          <w:sz w:val="22"/>
+          <w:szCs w:val="22"/>
+        </w:rPr>
+        <w:t>-</w:t>
+      </w:r>
+      <w:r>
+        <w:rPr>
+          <w:rFonts w:ascii="Verdana" w:hAnsi="Verdana"/>
+          <w:color w:val="C00000"/>
+          <w:sz w:val="22"/>
+          <w:szCs w:val="22"/>
+        </w:rPr>
+        <w:tab/>
+      </w:r>
+      <w:r>
+        <w:rPr>
+          <w:rFonts w:ascii="Verdana" w:eastAsiaTheme="minorHAnsi" w:hAnsi="Verdana" w:cstheme="minorBidi"/>
+          <w:b w:val="0"/>
+          <w:bCs w:val="0"/>
+          <w:color w:val="auto"/>
+          <w:sz w:val="20"/>
+          <w:szCs w:val="20"/>
+        </w:rPr>
+        <w:t xml:space="preserve">Voici les différents fonctionnalités </w:t>
+      </w:r>
+      <w:proofErr w:type="gramStart"/>
+      <w:r>
+        <w:rPr>
+          <w:rFonts w:ascii="Verdana" w:eastAsiaTheme="minorHAnsi" w:hAnsi="Verdana" w:cstheme="minorBidi"/>
+          <w:b w:val="0"/>
+          <w:bCs w:val="0"/>
+          <w:color w:val="auto"/>
+          <w:sz w:val="20"/>
+          <w:szCs w:val="20"/>
+        </w:rPr>
+        <w:t>a</w:t>
+      </w:r>
+      <w:proofErr w:type="gramEnd"/>
+      <w:r>
+        <w:rPr>
+          <w:rFonts w:ascii="Verdana" w:eastAsiaTheme="minorHAnsi" w:hAnsi="Verdana" w:cstheme="minorBidi"/>
+          <w:b w:val="0"/>
+          <w:bCs w:val="0"/>
+          <w:color w:val="auto"/>
+          <w:sz w:val="20"/>
+          <w:szCs w:val="20"/>
+        </w:rPr>
+        <w:t xml:space="preserve"> développer de manière indépendant et modulaire selon la priorité</w:t>
+      </w:r>
+      <w:r>
+        <w:rPr>
+          <w:rFonts w:ascii="Verdana" w:hAnsi="Verdana"/>
+          <w:b w:val="0"/>
+          <w:color w:val="C00000"/>
+          <w:sz w:val="22"/>
+          <w:szCs w:val="22"/>
+        </w:rPr>
+        <w:t> </w:t>
+      </w:r>
+      <w:r>
+        <w:rPr>
+          <w:rFonts w:ascii="Verdana" w:hAnsi="Verdana"/>
+          <w:b w:val="0"/>
+          <w:color w:val="auto"/>
+          <w:sz w:val="22"/>
+          <w:szCs w:val="22"/>
+        </w:rPr>
+        <w:t>:</w:t>
+      </w:r>
+      <w:r>
+        <w:rPr>
+          <w:rFonts w:ascii="Verdana" w:hAnsi="Verdana"/>
+          <w:b w:val="0"/>
           <w:color w:val="C00000"/>
           <w:sz w:val="22"/>
           <w:szCs w:val="22"/>
@@ -1225,61 +1219,25 @@
           <w:ilvl w:val="0"/>
           <w:numId w:val="3"/>
         </w:numPr>
-        <w:rPr>
-          <w:rFonts w:ascii="Verdana" w:hAnsi="Verdana"/>
-          <w:sz w:val="20"/>
-          <w:szCs w:val="20"/>
-        </w:rPr>
-      </w:pPr>
-      <w:r>
-        <w:rPr>
-          <w:rFonts w:ascii="Verdana" w:hAnsi="Verdana"/>
-          <w:sz w:val="20"/>
-          <w:szCs w:val="20"/>
-        </w:rPr>
+        <w:spacing w:line="240" w:lineRule="auto"/>
+      </w:pPr>
+      <w:r>
+        <w:rPr>
+          <w:b/>
+        </w:rPr>
+        <w:t xml:space="preserve">Forum : </w:t>
+      </w:r>
+      <w:r>
         <w:t xml:space="preserve">Un forum </w:t>
       </w:r>
       <w:r>
-        <w:rPr>
-          <w:rFonts w:ascii="Verdana" w:hAnsi="Verdana"/>
-          <w:sz w:val="20"/>
-          <w:szCs w:val="20"/>
-        </w:rPr>
         <w:t xml:space="preserve">de discutions </w:t>
       </w:r>
       <w:r>
-        <w:rPr>
-          <w:rFonts w:ascii="Verdana" w:hAnsi="Verdana"/>
-          <w:sz w:val="20"/>
-          <w:szCs w:val="20"/>
-        </w:rPr>
         <w:t xml:space="preserve">par pays selon le </w:t>
       </w:r>
-      <w:proofErr w:type="gramStart"/>
-      <w:r>
-        <w:rPr>
-          <w:rFonts w:ascii="Verdana" w:hAnsi="Verdana"/>
-          <w:sz w:val="20"/>
-          <w:szCs w:val="20"/>
-        </w:rPr>
-        <w:t>continent</w:t>
-      </w:r>
-      <w:r>
-        <w:rPr>
-          <w:rFonts w:ascii="Verdana" w:hAnsi="Verdana"/>
-          <w:sz w:val="20"/>
-          <w:szCs w:val="20"/>
-        </w:rPr>
-        <w:t xml:space="preserve"> .</w:t>
-      </w:r>
-      <w:proofErr w:type="gramEnd"/>
-      <w:r>
-        <w:rPr>
-          <w:rFonts w:ascii="Verdana" w:hAnsi="Verdana"/>
-          <w:sz w:val="20"/>
-          <w:szCs w:val="20"/>
-        </w:rPr>
-        <w:t xml:space="preserve"> </w:t>
+      <w:r>
+        <w:t xml:space="preserve">continent. </w:t>
       </w:r>
     </w:p>
     <w:p>
@@ -1289,30 +1247,25 @@
           <w:ilvl w:val="0"/>
           <w:numId w:val="3"/>
         </w:numPr>
-        <w:rPr>
-          <w:rFonts w:ascii="Verdana" w:hAnsi="Verdana"/>
-          <w:sz w:val="20"/>
-          <w:szCs w:val="20"/>
-        </w:rPr>
-      </w:pPr>
-      <w:r>
-        <w:rPr>
-          <w:rFonts w:ascii="Verdana" w:hAnsi="Verdana"/>
-          <w:sz w:val="20"/>
-          <w:szCs w:val="20"/>
-        </w:rPr>
-        <w:t xml:space="preserve">Une rubrique spécial </w:t>
-      </w:r>
-      <w:proofErr w:type="gramStart"/>
-      <w:r>
-        <w:rPr>
-          <w:rFonts w:ascii="Verdana" w:hAnsi="Verdana"/>
-          <w:sz w:val="20"/>
-          <w:szCs w:val="20"/>
-        </w:rPr>
-        <w:t>nomade .</w:t>
-      </w:r>
-      <w:proofErr w:type="gramEnd"/>
+      </w:pPr>
+      <w:r>
+        <w:rPr>
+          <w:b/>
+        </w:rPr>
+        <w:t xml:space="preserve">Nomade : </w:t>
+      </w:r>
+      <w:r>
+        <w:t xml:space="preserve">Une rubrique </w:t>
+      </w:r>
+      <w:r>
+        <w:t>spéciale</w:t>
+      </w:r>
+      <w:r>
+        <w:t xml:space="preserve"> </w:t>
+      </w:r>
+      <w:r>
+        <w:t>nomade.</w:t>
+      </w:r>
     </w:p>
     <w:p>
       <w:pPr>
@@ -1321,18 +1274,14 @@
           <w:ilvl w:val="0"/>
           <w:numId w:val="3"/>
         </w:numPr>
-        <w:rPr>
-          <w:rFonts w:ascii="Verdana" w:hAnsi="Verdana"/>
-          <w:sz w:val="20"/>
-          <w:szCs w:val="20"/>
-        </w:rPr>
-      </w:pPr>
-      <w:r>
-        <w:rPr>
-          <w:rFonts w:ascii="Verdana" w:hAnsi="Verdana"/>
-          <w:sz w:val="20"/>
-          <w:szCs w:val="20"/>
-        </w:rPr>
+      </w:pPr>
+      <w:r>
+        <w:rPr>
+          <w:b/>
+        </w:rPr>
+        <w:t xml:space="preserve">News : </w:t>
+      </w:r>
+      <w:r>
         <w:t>Une presse qui rapporte les différentes informations utiles aux voyageurs</w:t>
       </w:r>
     </w:p>
@@ -1343,68 +1292,41 @@
           <w:ilvl w:val="0"/>
           <w:numId w:val="3"/>
         </w:numPr>
-        <w:rPr>
-          <w:rFonts w:ascii="Verdana" w:hAnsi="Verdana"/>
-          <w:sz w:val="20"/>
-          <w:szCs w:val="20"/>
-        </w:rPr>
-      </w:pPr>
-      <w:r>
-        <w:rPr>
-          <w:rFonts w:ascii="Verdana" w:hAnsi="Verdana"/>
-          <w:sz w:val="20"/>
-          <w:szCs w:val="20"/>
-        </w:rPr>
+      </w:pPr>
+      <w:r>
+        <w:rPr>
+          <w:b/>
+        </w:rPr>
+        <w:t>Découverte</w:t>
+      </w:r>
+      <w:r>
+        <w:t xml:space="preserve"> : </w:t>
+      </w:r>
+      <w:r>
         <w:t>Des articles de de</w:t>
       </w:r>
       <w:r>
-        <w:rPr>
-          <w:rFonts w:ascii="Verdana" w:hAnsi="Verdana"/>
-          <w:sz w:val="20"/>
-          <w:szCs w:val="20"/>
-        </w:rPr>
         <w:t xml:space="preserve">scriptions des différentes pays/endroits </w:t>
       </w:r>
-      <w:proofErr w:type="gramStart"/>
-      <w:r>
-        <w:rPr>
-          <w:rFonts w:ascii="Verdana" w:hAnsi="Verdana"/>
-          <w:sz w:val="20"/>
-          <w:szCs w:val="20"/>
-        </w:rPr>
-        <w:t>fréquentés ,</w:t>
-      </w:r>
-      <w:proofErr w:type="gramEnd"/>
-      <w:r>
-        <w:rPr>
-          <w:rFonts w:ascii="Verdana" w:hAnsi="Verdana"/>
-          <w:sz w:val="20"/>
-          <w:szCs w:val="20"/>
-        </w:rPr>
+      <w:r>
+        <w:t>fréquentés,</w:t>
+      </w:r>
+      <w:r>
         <w:t xml:space="preserve"> avec les facilités et les bons plans</w:t>
       </w:r>
       <w:r>
-        <w:rPr>
-          <w:rFonts w:ascii="Verdana" w:hAnsi="Verdana"/>
-          <w:sz w:val="20"/>
-          <w:szCs w:val="20"/>
-        </w:rPr>
-        <w:t xml:space="preserve"> et les retour d’</w:t>
-      </w:r>
-      <w:r>
-        <w:rPr>
-          <w:rFonts w:ascii="Verdana" w:hAnsi="Verdana"/>
-          <w:sz w:val="20"/>
-          <w:szCs w:val="20"/>
-        </w:rPr>
+        <w:t xml:space="preserve"> et </w:t>
+      </w:r>
+      <w:r>
+        <w:t>le retour</w:t>
+      </w:r>
+      <w:r>
+        <w:t xml:space="preserve"> d’</w:t>
+      </w:r>
+      <w:r>
         <w:t>expériences</w:t>
       </w:r>
       <w:r>
-        <w:rPr>
-          <w:rFonts w:ascii="Verdana" w:hAnsi="Verdana"/>
-          <w:sz w:val="20"/>
-          <w:szCs w:val="20"/>
-        </w:rPr>
         <w:t>.</w:t>
       </w:r>
     </w:p>
@@ -1415,36 +1337,23 @@
           <w:ilvl w:val="0"/>
           <w:numId w:val="3"/>
         </w:numPr>
-        <w:rPr>
-          <w:rFonts w:ascii="Verdana" w:hAnsi="Verdana"/>
-          <w:sz w:val="20"/>
-          <w:szCs w:val="20"/>
-        </w:rPr>
-      </w:pPr>
-      <w:r>
-        <w:rPr>
-          <w:rFonts w:ascii="Verdana" w:hAnsi="Verdana"/>
-          <w:sz w:val="20"/>
-          <w:szCs w:val="20"/>
-        </w:rPr>
+      </w:pPr>
+      <w:r>
+        <w:rPr>
+          <w:b/>
+        </w:rPr>
+        <w:t>Comparateur </w:t>
+      </w:r>
+      <w:r>
+        <w:t xml:space="preserve">: </w:t>
+      </w:r>
+      <w:r>
         <w:t xml:space="preserve">Un moteur de recherche des hôtels et des vols afin de donner la </w:t>
       </w:r>
-      <w:proofErr w:type="gramStart"/>
-      <w:r>
-        <w:rPr>
-          <w:rFonts w:ascii="Verdana" w:hAnsi="Verdana"/>
-          <w:sz w:val="20"/>
-          <w:szCs w:val="20"/>
-        </w:rPr>
-        <w:t>meilleur</w:t>
-      </w:r>
-      <w:proofErr w:type="gramEnd"/>
-      <w:r>
-        <w:rPr>
-          <w:rFonts w:ascii="Verdana" w:hAnsi="Verdana"/>
-          <w:sz w:val="20"/>
-          <w:szCs w:val="20"/>
-        </w:rPr>
+      <w:r>
+        <w:t>meilleure</w:t>
+      </w:r>
+      <w:r>
         <w:t xml:space="preserve"> comparaison.</w:t>
       </w:r>
     </w:p>
@@ -1455,18 +1364,17 @@
           <w:ilvl w:val="0"/>
           <w:numId w:val="3"/>
         </w:numPr>
-        <w:rPr>
-          <w:rFonts w:ascii="Verdana" w:hAnsi="Verdana"/>
-          <w:sz w:val="20"/>
-          <w:szCs w:val="20"/>
-        </w:rPr>
-      </w:pPr>
-      <w:r>
-        <w:rPr>
-          <w:rFonts w:ascii="Verdana" w:hAnsi="Verdana"/>
-          <w:sz w:val="20"/>
-          <w:szCs w:val="20"/>
-        </w:rPr>
+      </w:pPr>
+      <w:r>
+        <w:rPr>
+          <w:b/>
+        </w:rPr>
+        <w:t>Magasin </w:t>
+      </w:r>
+      <w:r>
+        <w:t xml:space="preserve">: </w:t>
+      </w:r>
+      <w:r>
         <w:t>Un magasin qui sera destiné aux différents produits touristique et ceci par pays.</w:t>
       </w:r>
     </w:p>
@@ -1477,78 +1385,30 @@
           <w:ilvl w:val="0"/>
           <w:numId w:val="3"/>
         </w:numPr>
-        <w:rPr>
-          <w:rFonts w:ascii="Verdana" w:hAnsi="Verdana"/>
-          <w:sz w:val="20"/>
-          <w:szCs w:val="20"/>
-        </w:rPr>
-      </w:pPr>
-      <w:r>
-        <w:rPr>
-          <w:rFonts w:ascii="Verdana" w:hAnsi="Verdana"/>
-          <w:sz w:val="20"/>
-          <w:szCs w:val="20"/>
-        </w:rPr>
+      </w:pPr>
+      <w:r>
+        <w:rPr>
+          <w:b/>
+        </w:rPr>
+        <w:t xml:space="preserve">Mon parcours : </w:t>
+      </w:r>
+      <w:r>
         <w:t xml:space="preserve">Un moteur de génération de </w:t>
       </w:r>
+      <w:r>
+        <w:t>parcours,</w:t>
+      </w:r>
+      <w:r>
+        <w:t xml:space="preserve"> qui fournira un exemple de parcours à réaliser avec </w:t>
+      </w:r>
       <w:proofErr w:type="gramStart"/>
       <w:r>
-        <w:rPr>
-          <w:rFonts w:ascii="Verdana" w:hAnsi="Verdana"/>
-          <w:sz w:val="20"/>
-          <w:szCs w:val="20"/>
-        </w:rPr>
-        <w:t>parcours ,</w:t>
+        <w:t>toutes</w:t>
       </w:r>
       <w:proofErr w:type="gramEnd"/>
       <w:r>
-        <w:rPr>
-          <w:rFonts w:ascii="Verdana" w:hAnsi="Verdana"/>
-          <w:sz w:val="20"/>
-          <w:szCs w:val="20"/>
-        </w:rPr>
-        <w:t xml:space="preserve"> qui fournira un exemple de parcours à réaliser avec toutes les moyens de transport/séjour à emprunter.  </w:t>
-      </w:r>
-    </w:p>
-    <w:p>
-      <w:pPr>
-        <w:pStyle w:val="Paragraphedeliste"/>
-        <w:numPr>
-          <w:ilvl w:val="0"/>
-          <w:numId w:val="3"/>
-        </w:numPr>
-        <w:rPr>
-          <w:rFonts w:ascii="Verdana" w:hAnsi="Verdana"/>
-          <w:sz w:val="20"/>
-          <w:szCs w:val="20"/>
-        </w:rPr>
-      </w:pPr>
-      <w:r>
-        <w:rPr>
-          <w:rFonts w:ascii="Verdana" w:hAnsi="Verdana"/>
-          <w:sz w:val="20"/>
-          <w:szCs w:val="20"/>
-        </w:rPr>
-        <w:t xml:space="preserve">Un réseau </w:t>
-      </w:r>
-      <w:proofErr w:type="gramStart"/>
-      <w:r>
-        <w:rPr>
-          <w:rFonts w:ascii="Verdana" w:hAnsi="Verdana"/>
-          <w:sz w:val="20"/>
-          <w:szCs w:val="20"/>
-        </w:rPr>
-        <w:t xml:space="preserve">social </w:t>
-      </w:r>
-      <w:r>
-        <w:rPr>
-          <w:rFonts w:ascii="Verdana" w:hAnsi="Verdana"/>
-          <w:sz w:val="20"/>
-          <w:szCs w:val="20"/>
-        </w:rPr>
-        <w:t>.</w:t>
-      </w:r>
-      <w:proofErr w:type="gramEnd"/>
+        <w:t xml:space="preserve"> les moyens de transport/séjour à emprunter.  </w:t>
+      </w:r>
     </w:p>
     <w:p>
       <w:pPr>
@@ -1620,55 +1480,24 @@
           <w:ilvl w:val="0"/>
           <w:numId w:val="5"/>
         </w:numPr>
-        <w:rPr>
-          <w:rFonts w:ascii="Verdana" w:hAnsi="Verdana"/>
-          <w:sz w:val="20"/>
-          <w:szCs w:val="20"/>
-        </w:rPr>
-      </w:pPr>
-      <w:r>
-        <w:rPr>
-          <w:rFonts w:ascii="Verdana" w:hAnsi="Verdana"/>
-          <w:sz w:val="20"/>
-          <w:szCs w:val="20"/>
-        </w:rPr>
+      </w:pPr>
+      <w:r>
         <w:t xml:space="preserve">Le public concerné sera le monde </w:t>
       </w:r>
-      <w:proofErr w:type="gramStart"/>
-      <w:r>
-        <w:rPr>
-          <w:rFonts w:ascii="Verdana" w:hAnsi="Verdana"/>
-          <w:sz w:val="20"/>
-          <w:szCs w:val="20"/>
-        </w:rPr>
-        <w:t>entier ,</w:t>
-      </w:r>
-      <w:proofErr w:type="gramEnd"/>
-      <w:r>
-        <w:rPr>
-          <w:rFonts w:ascii="Verdana" w:hAnsi="Verdana"/>
-          <w:sz w:val="20"/>
-          <w:szCs w:val="20"/>
-        </w:rPr>
+      <w:r>
+        <w:t>entier,</w:t>
+      </w:r>
+      <w:r>
         <w:t xml:space="preserve"> il sera adapté selon la région (</w:t>
       </w:r>
-      <w:proofErr w:type="spellStart"/>
-      <w:r>
-        <w:rPr>
-          <w:rFonts w:ascii="Verdana" w:hAnsi="Verdana"/>
-          <w:sz w:val="20"/>
-          <w:szCs w:val="20"/>
-        </w:rPr>
-        <w:t>Anglophone,Francophone</w:t>
-      </w:r>
-      <w:proofErr w:type="spellEnd"/>
-      <w:r>
-        <w:rPr>
-          <w:rFonts w:ascii="Verdana" w:hAnsi="Verdana"/>
-          <w:sz w:val="20"/>
-          <w:szCs w:val="20"/>
-        </w:rPr>
-        <w:t>,Arabophone..) .</w:t>
+      <w:r>
+        <w:t>Anglophone, Francophone, Arabophone</w:t>
+      </w:r>
+      <w:r>
+        <w:t>..</w:t>
+      </w:r>
+      <w:r>
+        <w:t>).</w:t>
       </w:r>
     </w:p>
     <w:p>
@@ -1678,44 +1507,19 @@
           <w:ilvl w:val="0"/>
           <w:numId w:val="5"/>
         </w:numPr>
-        <w:rPr>
-          <w:rFonts w:ascii="Verdana" w:hAnsi="Verdana"/>
-          <w:sz w:val="20"/>
-          <w:szCs w:val="20"/>
-        </w:rPr>
-      </w:pPr>
-      <w:r>
-        <w:rPr>
-          <w:rFonts w:ascii="Verdana" w:hAnsi="Verdana"/>
-          <w:sz w:val="20"/>
-          <w:szCs w:val="20"/>
-        </w:rPr>
+      </w:pPr>
+      <w:r>
         <w:t xml:space="preserve">Pour certains </w:t>
       </w:r>
       <w:proofErr w:type="gramStart"/>
       <w:r>
-        <w:rPr>
-          <w:rFonts w:ascii="Verdana" w:hAnsi="Verdana"/>
-          <w:sz w:val="20"/>
-          <w:szCs w:val="20"/>
-        </w:rPr>
         <w:t>pays ,</w:t>
       </w:r>
       <w:proofErr w:type="gramEnd"/>
       <w:r>
-        <w:rPr>
-          <w:rFonts w:ascii="Verdana" w:hAnsi="Verdana"/>
-          <w:sz w:val="20"/>
-          <w:szCs w:val="20"/>
-        </w:rPr>
         <w:t xml:space="preserve"> le site sera adapté graphiquement en affichant les couleurs et origine du pays du visiteur .</w:t>
       </w:r>
       <w:r>
-        <w:rPr>
-          <w:rFonts w:ascii="Verdana" w:hAnsi="Verdana"/>
-          <w:sz w:val="20"/>
-          <w:szCs w:val="20"/>
-        </w:rPr>
         <w:t xml:space="preserve"> </w:t>
       </w:r>
     </w:p>
@@ -1726,30 +1530,13 @@
           <w:ilvl w:val="0"/>
           <w:numId w:val="5"/>
         </w:numPr>
-        <w:rPr>
-          <w:rFonts w:ascii="Verdana" w:hAnsi="Verdana"/>
-          <w:sz w:val="20"/>
-          <w:szCs w:val="20"/>
-        </w:rPr>
-      </w:pPr>
-      <w:r>
-        <w:rPr>
-          <w:rFonts w:ascii="Verdana" w:hAnsi="Verdana"/>
-          <w:sz w:val="20"/>
-          <w:szCs w:val="20"/>
-        </w:rPr>
+      </w:pPr>
+      <w:r>
         <w:t xml:space="preserve">Le site doit être adapté aux supports </w:t>
       </w:r>
-      <w:proofErr w:type="gramStart"/>
-      <w:r>
-        <w:rPr>
-          <w:rFonts w:ascii="Verdana" w:hAnsi="Verdana"/>
-          <w:sz w:val="20"/>
-          <w:szCs w:val="20"/>
-        </w:rPr>
-        <w:t>mobiles .</w:t>
-      </w:r>
-      <w:proofErr w:type="gramEnd"/>
+      <w:r>
+        <w:t>mobiles.</w:t>
+      </w:r>
     </w:p>
     <w:p>
       <w:pPr>
@@ -1809,48 +1596,226 @@
       <w:pPr>
         <w:pStyle w:val="Paragraphedeliste"/>
         <w:numPr>
-          <w:ilvl w:val="0"/>
-          <w:numId w:val="5"/>
+          <w:ilvl w:val="1"/>
+          <w:numId w:val="9"/>
         </w:numPr>
         <w:spacing w:line="240" w:lineRule="auto"/>
+      </w:pPr>
+      <w:r>
+        <w:t xml:space="preserve">Le design du site doit être en relation avec le thème de la plateforme (le voyage) ; et il doit être </w:t>
+      </w:r>
+      <w:r>
+        <w:t>simple,</w:t>
+      </w:r>
+      <w:r>
+        <w:t xml:space="preserve"> matériel design ; afin de rendre la navigation </w:t>
+      </w:r>
+      <w:r>
+        <w:t xml:space="preserve">agréable. </w:t>
+      </w:r>
+      <w:r>
+        <w:br/>
+      </w:r>
+    </w:p>
+    <w:p>
+      <w:pPr>
+        <w:pStyle w:val="Paragraphedeliste"/>
+        <w:numPr>
+          <w:ilvl w:val="1"/>
+          <w:numId w:val="9"/>
+        </w:numPr>
+        <w:spacing w:line="240" w:lineRule="auto"/>
+      </w:pPr>
+      <w:r>
+        <w:t xml:space="preserve">L’architecture du développement et du système d’information doit être </w:t>
+      </w:r>
+      <w:r>
+        <w:rPr>
+          <w:u w:val="single"/>
+        </w:rPr>
+        <w:t>optimisé</w:t>
+      </w:r>
+      <w:r>
+        <w:t xml:space="preserve"> au </w:t>
+      </w:r>
+      <w:r>
+        <w:rPr>
+          <w:u w:val="single"/>
+        </w:rPr>
+        <w:t>maximum</w:t>
+      </w:r>
+      <w:r>
+        <w:t>,</w:t>
+      </w:r>
+      <w:r>
+        <w:t xml:space="preserve"> afin de rendre </w:t>
+      </w:r>
+      <w:r>
+        <w:rPr>
+          <w:b/>
+        </w:rPr>
+        <w:t>l’évolution</w:t>
+      </w:r>
+      <w:r>
+        <w:t xml:space="preserve"> et </w:t>
+      </w:r>
+      <w:r>
+        <w:rPr>
+          <w:b/>
+        </w:rPr>
+        <w:t>l’intégration</w:t>
+      </w:r>
+      <w:r>
+        <w:t xml:space="preserve"> des différents modules </w:t>
+      </w:r>
+      <w:r>
+        <w:rPr>
+          <w:b/>
+        </w:rPr>
+        <w:t>plus</w:t>
+      </w:r>
+      <w:r>
+        <w:t xml:space="preserve"> </w:t>
+      </w:r>
+      <w:r>
+        <w:rPr>
+          <w:b/>
+        </w:rPr>
+        <w:t>facile</w:t>
+      </w:r>
+      <w:r>
+        <w:t>,</w:t>
+      </w:r>
+      <w:r>
+        <w:t xml:space="preserve"> et pour ceci on adoptera une architecture en web </w:t>
+      </w:r>
+      <w:proofErr w:type="gramStart"/>
+      <w:r>
+        <w:t>service .</w:t>
+      </w:r>
+      <w:proofErr w:type="gramEnd"/>
+      <w:r>
+        <w:br/>
+      </w:r>
+    </w:p>
+    <w:p>
+      <w:pPr>
+        <w:pStyle w:val="Paragraphedeliste"/>
+        <w:numPr>
+          <w:ilvl w:val="1"/>
+          <w:numId w:val="9"/>
+        </w:numPr>
+        <w:spacing w:line="240" w:lineRule="auto"/>
+      </w:pPr>
+      <w:r>
+        <w:t xml:space="preserve">L’architecture des serveurs doit aussi être </w:t>
+      </w:r>
+      <w:proofErr w:type="gramStart"/>
+      <w:r>
+        <w:t>simplifié</w:t>
+      </w:r>
+      <w:proofErr w:type="gramEnd"/>
+      <w:r>
+        <w:t>,</w:t>
+      </w:r>
+      <w:r>
+        <w:t xml:space="preserve"> et on investira vers la performance des serveurs afin de rendre la navigation le plus fluide possible </w:t>
+      </w:r>
+      <w:r>
+        <w:rPr>
+          <w:b/>
+        </w:rPr>
+        <w:t>(à étudier</w:t>
+      </w:r>
+      <w:r>
+        <w:rPr>
+          <w:b/>
+        </w:rPr>
+        <w:t>)</w:t>
+      </w:r>
+      <w:r>
+        <w:t>.</w:t>
+      </w:r>
+    </w:p>
+    <w:p>
+      <w:pPr>
+        <w:pStyle w:val="Titre2"/>
+        <w:numPr>
+          <w:ilvl w:val="0"/>
+          <w:numId w:val="2"/>
+        </w:numPr>
         <w:rPr>
           <w:rFonts w:ascii="Verdana" w:hAnsi="Verdana"/>
-          <w:sz w:val="20"/>
-          <w:szCs w:val="20"/>
+          <w:color w:val="C00000"/>
+          <w:spacing w:val="6"/>
+          <w:kern w:val="16"/>
+          <w:sz w:val="22"/>
+          <w:szCs w:val="22"/>
         </w:rPr>
       </w:pPr>
       <w:r>
         <w:rPr>
           <w:rFonts w:ascii="Verdana" w:hAnsi="Verdana"/>
-          <w:sz w:val="20"/>
-          <w:szCs w:val="20"/>
-        </w:rPr>
-        <w:t xml:space="preserve">Le design du site doit être en relation avec le thème de la plateforme (le voyage) ; et il doit être </w:t>
-      </w:r>
-      <w:proofErr w:type="gramStart"/>
-      <w:r>
+          <w:color w:val="C00000"/>
+          <w:spacing w:val="6"/>
+          <w:kern w:val="16"/>
+          <w:sz w:val="22"/>
+          <w:szCs w:val="22"/>
+        </w:rPr>
+        <w:t>Plan de développement</w:t>
+      </w:r>
+    </w:p>
+    <w:p>
+      <w:pPr>
+        <w:pStyle w:val="Titre2"/>
+        <w:numPr>
+          <w:ilvl w:val="1"/>
+          <w:numId w:val="2"/>
+        </w:numPr>
         <w:rPr>
           <w:rFonts w:ascii="Verdana" w:hAnsi="Verdana"/>
-          <w:sz w:val="20"/>
-          <w:szCs w:val="20"/>
-        </w:rPr>
-        <w:t>simple ,</w:t>
-      </w:r>
-      <w:proofErr w:type="gramEnd"/>
+          <w:color w:val="C00000"/>
+          <w:spacing w:val="6"/>
+          <w:kern w:val="16"/>
+          <w:sz w:val="22"/>
+          <w:szCs w:val="22"/>
+        </w:rPr>
+      </w:pPr>
       <w:r>
         <w:rPr>
           <w:rFonts w:ascii="Verdana" w:hAnsi="Verdana"/>
-          <w:sz w:val="20"/>
-          <w:szCs w:val="20"/>
-        </w:rPr>
-        <w:t xml:space="preserve"> matériel design ; afin de rendre la navigation agréable . </w:t>
+          <w:color w:val="C00000"/>
+          <w:spacing w:val="6"/>
+          <w:kern w:val="16"/>
+          <w:sz w:val="22"/>
+          <w:szCs w:val="22"/>
+        </w:rPr>
+        <w:t>Développement modulaire</w:t>
       </w:r>
       <w:r>
         <w:rPr>
           <w:rFonts w:ascii="Verdana" w:hAnsi="Verdana"/>
-          <w:sz w:val="20"/>
-          <w:szCs w:val="20"/>
-        </w:rPr>
+          <w:color w:val="C00000"/>
+          <w:spacing w:val="6"/>
+          <w:kern w:val="16"/>
+          <w:sz w:val="22"/>
+          <w:szCs w:val="22"/>
+        </w:rPr>
+        <w:br/>
+      </w:r>
+    </w:p>
+    <w:p>
+      <w:pPr>
+        <w:pStyle w:val="Paragraphedeliste"/>
+        <w:numPr>
+          <w:ilvl w:val="1"/>
+          <w:numId w:val="10"/>
+        </w:numPr>
+      </w:pPr>
+      <w:r>
+        <w:t xml:space="preserve">Le travail de développement sera regroupé en module dont à la base le développement de chacun se fera de manière indépendant ; on parle du module : </w:t>
+      </w:r>
+      <w:r>
         <w:br/>
       </w:r>
     </w:p>
@@ -1859,201 +1824,384 @@
         <w:pStyle w:val="Paragraphedeliste"/>
         <w:numPr>
           <w:ilvl w:val="0"/>
-          <w:numId w:val="5"/>
+          <w:numId w:val="7"/>
         </w:numPr>
-        <w:spacing w:line="240" w:lineRule="auto"/>
-        <w:rPr>
-          <w:rFonts w:ascii="Verdana" w:hAnsi="Verdana"/>
-          <w:sz w:val="20"/>
-          <w:szCs w:val="20"/>
-        </w:rPr>
-      </w:pPr>
-      <w:r>
-        <w:rPr>
-          <w:rFonts w:ascii="Verdana" w:hAnsi="Verdana"/>
-          <w:sz w:val="20"/>
-          <w:szCs w:val="20"/>
-        </w:rPr>
-        <w:t xml:space="preserve">L’architecture du développement et du système d’information doit être </w:t>
-      </w:r>
-      <w:r>
-        <w:rPr>
-          <w:rFonts w:ascii="Verdana" w:hAnsi="Verdana"/>
-          <w:sz w:val="20"/>
-          <w:szCs w:val="20"/>
-          <w:u w:val="single"/>
-        </w:rPr>
-        <w:t>optimisé</w:t>
-      </w:r>
-      <w:r>
-        <w:rPr>
-          <w:rFonts w:ascii="Verdana" w:hAnsi="Verdana"/>
-          <w:sz w:val="20"/>
-          <w:szCs w:val="20"/>
-        </w:rPr>
-        <w:t xml:space="preserve"> au </w:t>
+      </w:pPr>
+      <w:r>
+        <w:rPr>
+          <w:b/>
+        </w:rPr>
+        <w:t>Base</w:t>
+      </w:r>
+      <w:r>
+        <w:t xml:space="preserve"> </w:t>
+      </w:r>
+      <w:r>
+        <w:rPr>
+          <w:b/>
+        </w:rPr>
+        <w:t>de</w:t>
+      </w:r>
+      <w:r>
+        <w:t xml:space="preserve"> </w:t>
+      </w:r>
+      <w:r>
+        <w:rPr>
+          <w:b/>
+        </w:rPr>
+        <w:t>donnée</w:t>
+      </w:r>
+      <w:r>
+        <w:t xml:space="preserve"> : on travaillera sur la conception et développement de la base de donnée en respectant les normes de l’ingénierie, et toutes les contraintes qui y tourne autour </w:t>
+      </w:r>
+      <w:r>
+        <w:t>(Déclencheur</w:t>
+      </w:r>
+      <w:r>
+        <w:t>, vues, contraintes...</w:t>
       </w:r>
       <w:proofErr w:type="gramStart"/>
       <w:r>
-        <w:rPr>
-          <w:rFonts w:ascii="Verdana" w:hAnsi="Verdana"/>
-          <w:sz w:val="20"/>
-          <w:szCs w:val="20"/>
-          <w:u w:val="single"/>
-        </w:rPr>
-        <w:t>maximum</w:t>
-      </w:r>
-      <w:r>
-        <w:rPr>
-          <w:rFonts w:ascii="Verdana" w:hAnsi="Verdana"/>
-          <w:sz w:val="20"/>
-          <w:szCs w:val="20"/>
-        </w:rPr>
-        <w:t xml:space="preserve"> ,</w:t>
+        <w:t>) .</w:t>
       </w:r>
       <w:proofErr w:type="gramEnd"/>
-      <w:r>
-        <w:rPr>
-          <w:rFonts w:ascii="Verdana" w:hAnsi="Verdana"/>
-          <w:sz w:val="20"/>
-          <w:szCs w:val="20"/>
-        </w:rPr>
-        <w:t xml:space="preserve"> afin de rendre </w:t>
-      </w:r>
-      <w:r>
-        <w:rPr>
-          <w:rFonts w:ascii="Verdana" w:hAnsi="Verdana"/>
-          <w:b/>
-          <w:sz w:val="20"/>
-          <w:szCs w:val="20"/>
-        </w:rPr>
-        <w:t>l’évolution</w:t>
-      </w:r>
-      <w:r>
-        <w:rPr>
-          <w:rFonts w:ascii="Verdana" w:hAnsi="Verdana"/>
-          <w:sz w:val="20"/>
-          <w:szCs w:val="20"/>
-        </w:rPr>
-        <w:t xml:space="preserve"> et </w:t>
-      </w:r>
-      <w:r>
-        <w:rPr>
-          <w:rFonts w:ascii="Verdana" w:hAnsi="Verdana"/>
-          <w:b/>
-          <w:sz w:val="20"/>
-          <w:szCs w:val="20"/>
-        </w:rPr>
-        <w:t>l’intégration</w:t>
-      </w:r>
-      <w:r>
-        <w:rPr>
-          <w:rFonts w:ascii="Verdana" w:hAnsi="Verdana"/>
-          <w:sz w:val="20"/>
-          <w:szCs w:val="20"/>
-        </w:rPr>
-        <w:t xml:space="preserve"> des différents modules </w:t>
-      </w:r>
-      <w:r>
-        <w:rPr>
-          <w:rFonts w:ascii="Verdana" w:hAnsi="Verdana"/>
-          <w:b/>
-          <w:sz w:val="20"/>
-          <w:szCs w:val="20"/>
-        </w:rPr>
-        <w:t>plus</w:t>
-      </w:r>
-      <w:r>
-        <w:rPr>
-          <w:rFonts w:ascii="Verdana" w:hAnsi="Verdana"/>
-          <w:sz w:val="20"/>
-          <w:szCs w:val="20"/>
-        </w:rPr>
-        <w:t xml:space="preserve"> </w:t>
-      </w:r>
-      <w:r>
-        <w:rPr>
-          <w:rFonts w:ascii="Verdana" w:hAnsi="Verdana"/>
-          <w:b/>
-          <w:sz w:val="20"/>
-          <w:szCs w:val="20"/>
-        </w:rPr>
-        <w:t>facile</w:t>
-      </w:r>
-      <w:r>
-        <w:rPr>
-          <w:rFonts w:ascii="Verdana" w:hAnsi="Verdana"/>
-          <w:sz w:val="20"/>
-          <w:szCs w:val="20"/>
-        </w:rPr>
-        <w:t xml:space="preserve"> , et pour ceci on adoptera une architecture en web service .</w:t>
-      </w:r>
-      <w:r>
-        <w:rPr>
-          <w:rFonts w:ascii="Verdana" w:hAnsi="Verdana"/>
-          <w:sz w:val="20"/>
-          <w:szCs w:val="20"/>
-        </w:rPr>
-        <w:br/>
-      </w:r>
     </w:p>
     <w:p>
       <w:pPr>
         <w:pStyle w:val="Paragraphedeliste"/>
         <w:numPr>
           <w:ilvl w:val="0"/>
-          <w:numId w:val="5"/>
+          <w:numId w:val="7"/>
         </w:numPr>
-        <w:spacing w:line="240" w:lineRule="auto"/>
+      </w:pPr>
+      <w:r>
+        <w:rPr>
+          <w:b/>
+        </w:rPr>
+        <w:t xml:space="preserve">Back-end : </w:t>
+      </w:r>
+      <w:r>
+        <w:t>La partie Back se fera avec</w:t>
+      </w:r>
+      <w:r>
+        <w:t xml:space="preserve"> un Framework qui assurera le modèle MVC  en web-</w:t>
+      </w:r>
+      <w:r>
+        <w:t>service,</w:t>
+      </w:r>
+      <w:r>
+        <w:t xml:space="preserve"> et qui peut assurer la sécurité et la maniabilité et l’optimisation du traitement des requêtes envoyés dessus ; le développement pourra </w:t>
+      </w:r>
+      <w:r>
+        <w:t>commencer</w:t>
+      </w:r>
+      <w:r>
+        <w:t xml:space="preserve"> quand la couche  Base de donnée sera </w:t>
+      </w:r>
+      <w:r>
+        <w:t>achevé.</w:t>
+      </w:r>
+    </w:p>
+    <w:p>
+      <w:pPr>
+        <w:pStyle w:val="Paragraphedeliste"/>
+        <w:numPr>
+          <w:ilvl w:val="0"/>
+          <w:numId w:val="7"/>
+        </w:numPr>
+      </w:pPr>
+      <w:r>
+        <w:rPr>
+          <w:b/>
+        </w:rPr>
+        <w:t xml:space="preserve">Front-end : </w:t>
+      </w:r>
+      <w:r>
+        <w:t>La partie Front qui est la plus importante se réalisera en première partie de manière totalement indépendante des deux autres couches ; on utilisera les dernière technologies afin d’assurer le modèle MVC au niveau du front (</w:t>
+      </w:r>
+      <w:proofErr w:type="spellStart"/>
+      <w:r>
+        <w:t>AngularJS</w:t>
+      </w:r>
+      <w:proofErr w:type="spellEnd"/>
+      <w:r>
+        <w:t>..</w:t>
+      </w:r>
+      <w:proofErr w:type="gramStart"/>
+      <w:r>
+        <w:t>)</w:t>
+      </w:r>
+      <w:r>
+        <w:t xml:space="preserve"> ,</w:t>
+      </w:r>
+      <w:proofErr w:type="gramEnd"/>
+      <w:r>
+        <w:t xml:space="preserve"> et des Framework CSS /HTML5 afin de créer une interface agréable et facile dans la navigation .</w:t>
+      </w:r>
+    </w:p>
+    <w:p>
+      <w:pPr>
+        <w:pStyle w:val="Titre2"/>
+        <w:numPr>
+          <w:ilvl w:val="1"/>
+          <w:numId w:val="2"/>
+        </w:numPr>
+      </w:pPr>
+      <w:r>
+        <w:lastRenderedPageBreak/>
+        <w:t xml:space="preserve">  </w:t>
+      </w:r>
+      <w:r>
         <w:rPr>
           <w:rFonts w:ascii="Verdana" w:hAnsi="Verdana"/>
-          <w:sz w:val="20"/>
-          <w:szCs w:val="20"/>
-        </w:rPr>
-      </w:pPr>
+          <w:color w:val="C00000"/>
+          <w:spacing w:val="6"/>
+          <w:kern w:val="16"/>
+          <w:sz w:val="22"/>
+          <w:szCs w:val="22"/>
+        </w:rPr>
+        <w:t>Méthode Agil</w:t>
+      </w:r>
       <w:r>
         <w:rPr>
           <w:rFonts w:ascii="Verdana" w:hAnsi="Verdana"/>
-          <w:sz w:val="20"/>
-          <w:szCs w:val="20"/>
-        </w:rPr>
-        <w:t xml:space="preserve">L’architecture des serveurs doit aussi être </w:t>
-      </w:r>
-      <w:proofErr w:type="gramStart"/>
-      <w:r>
-        <w:rPr>
-          <w:rFonts w:ascii="Verdana" w:hAnsi="Verdana"/>
-          <w:sz w:val="20"/>
-          <w:szCs w:val="20"/>
-        </w:rPr>
-        <w:t>simplifié ,</w:t>
-      </w:r>
-      <w:proofErr w:type="gramEnd"/>
-      <w:r>
-        <w:rPr>
-          <w:rFonts w:ascii="Verdana" w:hAnsi="Verdana"/>
-          <w:sz w:val="20"/>
-          <w:szCs w:val="20"/>
-        </w:rPr>
-        <w:t xml:space="preserve"> et on investira vers la performance des serveurs afin de rendre la navigation le plus fluide possible </w:t>
-      </w:r>
-      <w:r>
-        <w:rPr>
-          <w:rFonts w:ascii="Verdana" w:hAnsi="Verdana"/>
+          <w:color w:val="C00000"/>
+          <w:spacing w:val="6"/>
+          <w:kern w:val="16"/>
+          <w:sz w:val="22"/>
+          <w:szCs w:val="22"/>
+        </w:rPr>
+        <w:t>e</w:t>
+      </w:r>
+    </w:p>
+    <w:p>
+      <w:pPr>
+        <w:pStyle w:val="Titre2"/>
+        <w:numPr>
+          <w:ilvl w:val="0"/>
+          <w:numId w:val="8"/>
+        </w:numPr>
+        <w:rPr>
+          <w:rFonts w:asciiTheme="minorHAnsi" w:hAnsiTheme="minorHAnsi"/>
+          <w:b w:val="0"/>
+          <w:color w:val="auto"/>
+          <w:sz w:val="22"/>
+          <w:szCs w:val="22"/>
+        </w:rPr>
+      </w:pPr>
+      <w:r>
+        <w:rPr>
+          <w:rFonts w:asciiTheme="minorHAnsi" w:hAnsiTheme="minorHAnsi"/>
+          <w:b w:val="0"/>
+          <w:color w:val="auto"/>
+          <w:sz w:val="22"/>
+          <w:szCs w:val="22"/>
+        </w:rPr>
+        <w:t>La méthode de travail se fera en agilité(</w:t>
+      </w:r>
+      <w:proofErr w:type="spellStart"/>
+      <w:r>
+        <w:rPr>
+          <w:rFonts w:asciiTheme="minorHAnsi" w:hAnsiTheme="minorHAnsi"/>
+          <w:b w:val="0"/>
+          <w:color w:val="auto"/>
+          <w:sz w:val="22"/>
+          <w:szCs w:val="22"/>
+        </w:rPr>
+        <w:t>Scrum</w:t>
+      </w:r>
+      <w:proofErr w:type="spellEnd"/>
+      <w:r>
+        <w:rPr>
+          <w:rFonts w:asciiTheme="minorHAnsi" w:hAnsiTheme="minorHAnsi"/>
+          <w:b w:val="0"/>
+          <w:color w:val="auto"/>
+          <w:sz w:val="22"/>
+          <w:szCs w:val="22"/>
+        </w:rPr>
+        <w:t xml:space="preserve">) et sous forme de Sprint, dans un premier temps, découper le travail par rapport </w:t>
+      </w:r>
+      <w:r>
+        <w:rPr>
+          <w:rFonts w:asciiTheme="minorHAnsi" w:hAnsiTheme="minorHAnsi"/>
+          <w:b w:val="0"/>
+          <w:color w:val="auto"/>
+          <w:sz w:val="22"/>
+          <w:szCs w:val="22"/>
+        </w:rPr>
+        <w:t>à différentes</w:t>
+      </w:r>
+      <w:r>
+        <w:rPr>
+          <w:rFonts w:asciiTheme="minorHAnsi" w:hAnsiTheme="minorHAnsi"/>
+          <w:b w:val="0"/>
+          <w:color w:val="auto"/>
+          <w:sz w:val="22"/>
+          <w:szCs w:val="22"/>
+        </w:rPr>
+        <w:t xml:space="preserve"> </w:t>
+      </w:r>
+      <w:r>
+        <w:rPr>
+          <w:rFonts w:asciiTheme="minorHAnsi" w:hAnsiTheme="minorHAnsi"/>
+          <w:b w:val="0"/>
+          <w:color w:val="auto"/>
+          <w:sz w:val="22"/>
+          <w:szCs w:val="22"/>
+        </w:rPr>
+        <w:t xml:space="preserve">fonctionnalités à développer, par exemple : </w:t>
+      </w:r>
+    </w:p>
+    <w:p>
+      <w:pPr>
+        <w:pStyle w:val="Paragraphedeliste"/>
+        <w:numPr>
+          <w:ilvl w:val="0"/>
+          <w:numId w:val="12"/>
+        </w:numPr>
+        <w:rPr>
           <w:b/>
-          <w:sz w:val="20"/>
-          <w:szCs w:val="20"/>
-        </w:rPr>
-        <w:t>(à étudier)</w:t>
-      </w:r>
-      <w:r>
-        <w:rPr>
-          <w:rFonts w:ascii="Verdana" w:hAnsi="Verdana"/>
-          <w:sz w:val="20"/>
-          <w:szCs w:val="20"/>
-        </w:rPr>
-        <w:t xml:space="preserve"> .</w:t>
-      </w:r>
+          <w:color w:val="0070C0"/>
+          <w:u w:val="single"/>
+        </w:rPr>
+      </w:pPr>
+      <w:r>
+        <w:rPr>
+          <w:b/>
+          <w:color w:val="0070C0"/>
+          <w:u w:val="single"/>
+        </w:rPr>
+        <w:t xml:space="preserve">Fonctionnalité : Forum </w:t>
+      </w:r>
+    </w:p>
+    <w:p>
+      <w:pPr>
+        <w:pStyle w:val="Paragraphedeliste"/>
+        <w:numPr>
+          <w:ilvl w:val="0"/>
+          <w:numId w:val="14"/>
+        </w:numPr>
+        <w:rPr>
+          <w:b/>
+        </w:rPr>
+      </w:pPr>
+      <w:r>
+        <w:rPr>
+          <w:b/>
+          <w:u w:val="single"/>
+        </w:rPr>
+        <w:t>Front-end</w:t>
+      </w:r>
+      <w:r>
+        <w:rPr>
+          <w:b/>
+          <w:u w:val="single"/>
+        </w:rPr>
+        <w:t> </w:t>
+      </w:r>
+      <w:r>
+        <w:rPr>
+          <w:b/>
+          <w:u w:val="single"/>
+        </w:rPr>
+        <w:t xml:space="preserve">: </w:t>
+      </w:r>
+      <w:r>
+        <w:rPr>
+          <w:b/>
+        </w:rPr>
+        <w:br/>
+      </w:r>
+      <w:r>
+        <w:rPr>
+          <w:b/>
+        </w:rPr>
+        <w:sym w:font="Wingdings" w:char="F0E8"/>
+      </w:r>
+      <w:r>
+        <w:rPr>
+          <w:b/>
+        </w:rPr>
+        <w:t xml:space="preserve"> Maquette : </w:t>
+      </w:r>
+      <w:r>
+        <w:t>On</w:t>
+      </w:r>
+      <w:r>
+        <w:t xml:space="preserve"> commencera pour cette partie d’élaborer une maquette, une fois la maquette validé.</w:t>
+      </w:r>
+      <w:r>
+        <w:br/>
+      </w:r>
+      <w:r>
+        <w:sym w:font="Wingdings" w:char="F0E8"/>
+      </w:r>
+      <w:r>
+        <w:t xml:space="preserve"> </w:t>
+      </w:r>
+      <w:r>
+        <w:rPr>
+          <w:b/>
+        </w:rPr>
+        <w:t>Découpage :</w:t>
+      </w:r>
+      <w:r>
+        <w:t xml:space="preserve"> on passera à la partie développement en utilisant les nouvelles technologies ; on découpera les tâches à développer, et pour chaque tâche, il y’aura la partie statique (</w:t>
+      </w:r>
+      <w:proofErr w:type="spellStart"/>
+      <w:r>
+        <w:t>Bootrstrap</w:t>
+      </w:r>
+      <w:proofErr w:type="spellEnd"/>
+      <w:r>
+        <w:t>..) et la partie dynamique (</w:t>
+      </w:r>
+      <w:proofErr w:type="spellStart"/>
+      <w:r>
+        <w:t>AngularJS</w:t>
+      </w:r>
+      <w:proofErr w:type="spellEnd"/>
+      <w:r>
+        <w:t>).</w:t>
+      </w:r>
+      <w:r>
+        <w:br/>
+      </w:r>
+      <w:r>
+        <w:sym w:font="Wingdings" w:char="F0E8"/>
+      </w:r>
+      <w:r>
+        <w:t xml:space="preserve"> </w:t>
+      </w:r>
+      <w:r>
+        <w:rPr>
+          <w:b/>
+        </w:rPr>
+        <w:t xml:space="preserve">Test : </w:t>
+      </w:r>
+      <w:r>
+        <w:t>une fois la partie fonctionnelle développer, on testera la recette avec une liste de jeu de donnée (</w:t>
+      </w:r>
+      <w:proofErr w:type="spellStart"/>
+      <w:r>
+        <w:t>mock</w:t>
+      </w:r>
+      <w:proofErr w:type="spellEnd"/>
+      <w:r>
+        <w:t xml:space="preserve">) ; et une fois validé, la partie fonctionnelle sera validé. </w:t>
+      </w:r>
+    </w:p>
+    <w:p>
+      <w:pPr>
+        <w:pStyle w:val="Paragraphedeliste"/>
+        <w:numPr>
+          <w:ilvl w:val="0"/>
+          <w:numId w:val="14"/>
+        </w:numPr>
+        <w:rPr>
+          <w:b/>
+        </w:rPr>
+      </w:pPr>
     </w:p>
     <w:sectPr>
       <w:footerReference w:type="default" r:id="rId8"/>
@@ -2112,7 +2260,7 @@
             <w:rPr>
               <w:noProof/>
             </w:rPr>
-            <w:t>1</w:t>
+            <w:t>3</w:t>
           </w:r>
         </w:fldSimple>
       </w:p>
@@ -2154,6 +2302,317 @@
 <file path=word/numbering.xml><?xml version="1.0" encoding="utf-8"?>
 <w:numbering xmlns:ve="http://schemas.openxmlformats.org/markup-compatibility/2006" xmlns:o="urn:schemas-microsoft-com:office:office" xmlns:r="http://schemas.openxmlformats.org/officeDocument/2006/relationships" xmlns:m="http://schemas.openxmlformats.org/officeDocument/2006/math" xmlns:v="urn:schemas-microsoft-com:vml" xmlns:wp="http://schemas.openxmlformats.org/drawingml/2006/wordprocessingDrawing" xmlns:w10="urn:schemas-microsoft-com:office:word" xmlns:w="http://schemas.openxmlformats.org/wordprocessingml/2006/main" xmlns:wne="http://schemas.microsoft.com/office/word/2006/wordml">
   <w:abstractNum w:abstractNumId="0">
+    <w:nsid w:val="00F43D76"/>
+    <w:multiLevelType w:val="hybridMultilevel"/>
+    <w:tmpl w:val="39583298"/>
+    <w:lvl w:ilvl="0" w:tplc="040C0001">
+      <w:start w:val="1"/>
+      <w:numFmt w:val="bullet"/>
+      <w:lvlText w:val=""/>
+      <w:lvlJc w:val="left"/>
+      <w:pPr>
+        <w:ind w:left="2136" w:hanging="360"/>
+      </w:pPr>
+      <w:rPr>
+        <w:rFonts w:ascii="Symbol" w:hAnsi="Symbol" w:hint="default"/>
+      </w:rPr>
+    </w:lvl>
+    <w:lvl w:ilvl="1" w:tplc="040C0003" w:tentative="1">
+      <w:start w:val="1"/>
+      <w:numFmt w:val="bullet"/>
+      <w:lvlText w:val="o"/>
+      <w:lvlJc w:val="left"/>
+      <w:pPr>
+        <w:ind w:left="2856" w:hanging="360"/>
+      </w:pPr>
+      <w:rPr>
+        <w:rFonts w:ascii="Courier New" w:hAnsi="Courier New" w:cs="Courier New" w:hint="default"/>
+      </w:rPr>
+    </w:lvl>
+    <w:lvl w:ilvl="2" w:tplc="040C0005" w:tentative="1">
+      <w:start w:val="1"/>
+      <w:numFmt w:val="bullet"/>
+      <w:lvlText w:val=""/>
+      <w:lvlJc w:val="left"/>
+      <w:pPr>
+        <w:ind w:left="3576" w:hanging="360"/>
+      </w:pPr>
+      <w:rPr>
+        <w:rFonts w:ascii="Wingdings" w:hAnsi="Wingdings" w:hint="default"/>
+      </w:rPr>
+    </w:lvl>
+    <w:lvl w:ilvl="3" w:tplc="040C0001" w:tentative="1">
+      <w:start w:val="1"/>
+      <w:numFmt w:val="bullet"/>
+      <w:lvlText w:val=""/>
+      <w:lvlJc w:val="left"/>
+      <w:pPr>
+        <w:ind w:left="4296" w:hanging="360"/>
+      </w:pPr>
+      <w:rPr>
+        <w:rFonts w:ascii="Symbol" w:hAnsi="Symbol" w:hint="default"/>
+      </w:rPr>
+    </w:lvl>
+    <w:lvl w:ilvl="4" w:tplc="040C0003" w:tentative="1">
+      <w:start w:val="1"/>
+      <w:numFmt w:val="bullet"/>
+      <w:lvlText w:val="o"/>
+      <w:lvlJc w:val="left"/>
+      <w:pPr>
+        <w:ind w:left="5016" w:hanging="360"/>
+      </w:pPr>
+      <w:rPr>
+        <w:rFonts w:ascii="Courier New" w:hAnsi="Courier New" w:cs="Courier New" w:hint="default"/>
+      </w:rPr>
+    </w:lvl>
+    <w:lvl w:ilvl="5" w:tplc="040C0005" w:tentative="1">
+      <w:start w:val="1"/>
+      <w:numFmt w:val="bullet"/>
+      <w:lvlText w:val=""/>
+      <w:lvlJc w:val="left"/>
+      <w:pPr>
+        <w:ind w:left="5736" w:hanging="360"/>
+      </w:pPr>
+      <w:rPr>
+        <w:rFonts w:ascii="Wingdings" w:hAnsi="Wingdings" w:hint="default"/>
+      </w:rPr>
+    </w:lvl>
+    <w:lvl w:ilvl="6" w:tplc="040C0001" w:tentative="1">
+      <w:start w:val="1"/>
+      <w:numFmt w:val="bullet"/>
+      <w:lvlText w:val=""/>
+      <w:lvlJc w:val="left"/>
+      <w:pPr>
+        <w:ind w:left="6456" w:hanging="360"/>
+      </w:pPr>
+      <w:rPr>
+        <w:rFonts w:ascii="Symbol" w:hAnsi="Symbol" w:hint="default"/>
+      </w:rPr>
+    </w:lvl>
+    <w:lvl w:ilvl="7" w:tplc="040C0003" w:tentative="1">
+      <w:start w:val="1"/>
+      <w:numFmt w:val="bullet"/>
+      <w:lvlText w:val="o"/>
+      <w:lvlJc w:val="left"/>
+      <w:pPr>
+        <w:ind w:left="7176" w:hanging="360"/>
+      </w:pPr>
+      <w:rPr>
+        <w:rFonts w:ascii="Courier New" w:hAnsi="Courier New" w:cs="Courier New" w:hint="default"/>
+      </w:rPr>
+    </w:lvl>
+    <w:lvl w:ilvl="8" w:tplc="040C0005" w:tentative="1">
+      <w:start w:val="1"/>
+      <w:numFmt w:val="bullet"/>
+      <w:lvlText w:val=""/>
+      <w:lvlJc w:val="left"/>
+      <w:pPr>
+        <w:ind w:left="7896" w:hanging="360"/>
+      </w:pPr>
+      <w:rPr>
+        <w:rFonts w:ascii="Wingdings" w:hAnsi="Wingdings" w:hint="default"/>
+      </w:rPr>
+    </w:lvl>
+  </w:abstractNum>
+  <w:abstractNum w:abstractNumId="1">
+    <w:nsid w:val="110C28C0"/>
+    <w:multiLevelType w:val="hybridMultilevel"/>
+    <w:tmpl w:val="2D7C43DA"/>
+    <w:lvl w:ilvl="0" w:tplc="9EF22106">
+      <w:numFmt w:val="bullet"/>
+      <w:lvlText w:val="-"/>
+      <w:lvlJc w:val="left"/>
+      <w:pPr>
+        <w:ind w:left="720" w:hanging="360"/>
+      </w:pPr>
+      <w:rPr>
+        <w:rFonts w:ascii="Calibri" w:eastAsiaTheme="minorHAnsi" w:hAnsi="Calibri" w:cstheme="minorBidi" w:hint="default"/>
+      </w:rPr>
+    </w:lvl>
+    <w:lvl w:ilvl="1" w:tplc="58D69852">
+      <w:start w:val="35"/>
+      <w:numFmt w:val="bullet"/>
+      <w:lvlText w:val="-"/>
+      <w:lvlJc w:val="left"/>
+      <w:pPr>
+        <w:ind w:left="1440" w:hanging="360"/>
+      </w:pPr>
+      <w:rPr>
+        <w:rFonts w:ascii="Calibri" w:eastAsiaTheme="minorHAnsi" w:hAnsi="Calibri" w:cstheme="minorBidi" w:hint="default"/>
+      </w:rPr>
+    </w:lvl>
+    <w:lvl w:ilvl="2" w:tplc="040C0005" w:tentative="1">
+      <w:start w:val="1"/>
+      <w:numFmt w:val="bullet"/>
+      <w:lvlText w:val=""/>
+      <w:lvlJc w:val="left"/>
+      <w:pPr>
+        <w:ind w:left="2160" w:hanging="360"/>
+      </w:pPr>
+      <w:rPr>
+        <w:rFonts w:ascii="Wingdings" w:hAnsi="Wingdings" w:hint="default"/>
+      </w:rPr>
+    </w:lvl>
+    <w:lvl w:ilvl="3" w:tplc="040C0001" w:tentative="1">
+      <w:start w:val="1"/>
+      <w:numFmt w:val="bullet"/>
+      <w:lvlText w:val=""/>
+      <w:lvlJc w:val="left"/>
+      <w:pPr>
+        <w:ind w:left="2880" w:hanging="360"/>
+      </w:pPr>
+      <w:rPr>
+        <w:rFonts w:ascii="Symbol" w:hAnsi="Symbol" w:hint="default"/>
+      </w:rPr>
+    </w:lvl>
+    <w:lvl w:ilvl="4" w:tplc="040C0003" w:tentative="1">
+      <w:start w:val="1"/>
+      <w:numFmt w:val="bullet"/>
+      <w:lvlText w:val="o"/>
+      <w:lvlJc w:val="left"/>
+      <w:pPr>
+        <w:ind w:left="3600" w:hanging="360"/>
+      </w:pPr>
+      <w:rPr>
+        <w:rFonts w:ascii="Courier New" w:hAnsi="Courier New" w:cs="Courier New" w:hint="default"/>
+      </w:rPr>
+    </w:lvl>
+    <w:lvl w:ilvl="5" w:tplc="040C0005" w:tentative="1">
+      <w:start w:val="1"/>
+      <w:numFmt w:val="bullet"/>
+      <w:lvlText w:val=""/>
+      <w:lvlJc w:val="left"/>
+      <w:pPr>
+        <w:ind w:left="4320" w:hanging="360"/>
+      </w:pPr>
+      <w:rPr>
+        <w:rFonts w:ascii="Wingdings" w:hAnsi="Wingdings" w:hint="default"/>
+      </w:rPr>
+    </w:lvl>
+    <w:lvl w:ilvl="6" w:tplc="040C0001" w:tentative="1">
+      <w:start w:val="1"/>
+      <w:numFmt w:val="bullet"/>
+      <w:lvlText w:val=""/>
+      <w:lvlJc w:val="left"/>
+      <w:pPr>
+        <w:ind w:left="5040" w:hanging="360"/>
+      </w:pPr>
+      <w:rPr>
+        <w:rFonts w:ascii="Symbol" w:hAnsi="Symbol" w:hint="default"/>
+      </w:rPr>
+    </w:lvl>
+    <w:lvl w:ilvl="7" w:tplc="040C0003" w:tentative="1">
+      <w:start w:val="1"/>
+      <w:numFmt w:val="bullet"/>
+      <w:lvlText w:val="o"/>
+      <w:lvlJc w:val="left"/>
+      <w:pPr>
+        <w:ind w:left="5760" w:hanging="360"/>
+      </w:pPr>
+      <w:rPr>
+        <w:rFonts w:ascii="Courier New" w:hAnsi="Courier New" w:cs="Courier New" w:hint="default"/>
+      </w:rPr>
+    </w:lvl>
+    <w:lvl w:ilvl="8" w:tplc="040C0005" w:tentative="1">
+      <w:start w:val="1"/>
+      <w:numFmt w:val="bullet"/>
+      <w:lvlText w:val=""/>
+      <w:lvlJc w:val="left"/>
+      <w:pPr>
+        <w:ind w:left="6480" w:hanging="360"/>
+      </w:pPr>
+      <w:rPr>
+        <w:rFonts w:ascii="Wingdings" w:hAnsi="Wingdings" w:hint="default"/>
+      </w:rPr>
+    </w:lvl>
+  </w:abstractNum>
+  <w:abstractNum w:abstractNumId="2">
+    <w:nsid w:val="1B52418B"/>
+    <w:multiLevelType w:val="hybridMultilevel"/>
+    <w:tmpl w:val="6CEAA488"/>
+    <w:lvl w:ilvl="0" w:tplc="040C000F">
+      <w:start w:val="1"/>
+      <w:numFmt w:val="decimal"/>
+      <w:lvlText w:val="%1."/>
+      <w:lvlJc w:val="left"/>
+      <w:pPr>
+        <w:ind w:left="720" w:hanging="360"/>
+      </w:pPr>
+    </w:lvl>
+    <w:lvl w:ilvl="1" w:tplc="040C0019" w:tentative="1">
+      <w:start w:val="1"/>
+      <w:numFmt w:val="lowerLetter"/>
+      <w:lvlText w:val="%2."/>
+      <w:lvlJc w:val="left"/>
+      <w:pPr>
+        <w:ind w:left="1440" w:hanging="360"/>
+      </w:pPr>
+    </w:lvl>
+    <w:lvl w:ilvl="2" w:tplc="040C001B" w:tentative="1">
+      <w:start w:val="1"/>
+      <w:numFmt w:val="lowerRoman"/>
+      <w:lvlText w:val="%3."/>
+      <w:lvlJc w:val="right"/>
+      <w:pPr>
+        <w:ind w:left="2160" w:hanging="180"/>
+      </w:pPr>
+    </w:lvl>
+    <w:lvl w:ilvl="3" w:tplc="040C000F" w:tentative="1">
+      <w:start w:val="1"/>
+      <w:numFmt w:val="decimal"/>
+      <w:lvlText w:val="%4."/>
+      <w:lvlJc w:val="left"/>
+      <w:pPr>
+        <w:ind w:left="2880" w:hanging="360"/>
+      </w:pPr>
+    </w:lvl>
+    <w:lvl w:ilvl="4" w:tplc="040C0019" w:tentative="1">
+      <w:start w:val="1"/>
+      <w:numFmt w:val="lowerLetter"/>
+      <w:lvlText w:val="%5."/>
+      <w:lvlJc w:val="left"/>
+      <w:pPr>
+        <w:ind w:left="3600" w:hanging="360"/>
+      </w:pPr>
+    </w:lvl>
+    <w:lvl w:ilvl="5" w:tplc="040C001B" w:tentative="1">
+      <w:start w:val="1"/>
+      <w:numFmt w:val="lowerRoman"/>
+      <w:lvlText w:val="%6."/>
+      <w:lvlJc w:val="right"/>
+      <w:pPr>
+        <w:ind w:left="4320" w:hanging="180"/>
+      </w:pPr>
+    </w:lvl>
+    <w:lvl w:ilvl="6" w:tplc="040C000F" w:tentative="1">
+      <w:start w:val="1"/>
+      <w:numFmt w:val="decimal"/>
+      <w:lvlText w:val="%7."/>
+      <w:lvlJc w:val="left"/>
+      <w:pPr>
+        <w:ind w:left="5040" w:hanging="360"/>
+      </w:pPr>
+    </w:lvl>
+    <w:lvl w:ilvl="7" w:tplc="040C0019" w:tentative="1">
+      <w:start w:val="1"/>
+      <w:numFmt w:val="lowerLetter"/>
+      <w:lvlText w:val="%8."/>
+      <w:lvlJc w:val="left"/>
+      <w:pPr>
+        <w:ind w:left="5760" w:hanging="360"/>
+      </w:pPr>
+    </w:lvl>
+    <w:lvl w:ilvl="8" w:tplc="040C001B" w:tentative="1">
+      <w:start w:val="1"/>
+      <w:numFmt w:val="lowerRoman"/>
+      <w:lvlText w:val="%9."/>
+      <w:lvlJc w:val="right"/>
+      <w:pPr>
+        <w:ind w:left="6480" w:hanging="180"/>
+      </w:pPr>
+    </w:lvl>
+  </w:abstractNum>
+  <w:abstractNum w:abstractNumId="3">
     <w:nsid w:val="1C0F30F6"/>
     <w:multiLevelType w:val="hybridMultilevel"/>
     <w:tmpl w:val="69E6063A"/>
@@ -2162,18 +2621,356 @@
       <w:lvlText w:val="-"/>
       <w:lvlJc w:val="left"/>
       <w:pPr>
+        <w:ind w:left="1068" w:hanging="360"/>
+      </w:pPr>
+      <w:rPr>
+        <w:rFonts w:ascii="Calibri" w:eastAsiaTheme="minorHAnsi" w:hAnsi="Calibri" w:cstheme="minorBidi" w:hint="default"/>
+      </w:rPr>
+    </w:lvl>
+    <w:lvl w:ilvl="1" w:tplc="040C0003">
+      <w:start w:val="1"/>
+      <w:numFmt w:val="bullet"/>
+      <w:lvlText w:val="o"/>
+      <w:lvlJc w:val="left"/>
+      <w:pPr>
+        <w:ind w:left="1788" w:hanging="360"/>
+      </w:pPr>
+      <w:rPr>
+        <w:rFonts w:ascii="Courier New" w:hAnsi="Courier New" w:cs="Courier New" w:hint="default"/>
+      </w:rPr>
+    </w:lvl>
+    <w:lvl w:ilvl="2" w:tplc="040C0005" w:tentative="1">
+      <w:start w:val="1"/>
+      <w:numFmt w:val="bullet"/>
+      <w:lvlText w:val=""/>
+      <w:lvlJc w:val="left"/>
+      <w:pPr>
+        <w:ind w:left="2508" w:hanging="360"/>
+      </w:pPr>
+      <w:rPr>
+        <w:rFonts w:ascii="Wingdings" w:hAnsi="Wingdings" w:hint="default"/>
+      </w:rPr>
+    </w:lvl>
+    <w:lvl w:ilvl="3" w:tplc="040C0001" w:tentative="1">
+      <w:start w:val="1"/>
+      <w:numFmt w:val="bullet"/>
+      <w:lvlText w:val=""/>
+      <w:lvlJc w:val="left"/>
+      <w:pPr>
+        <w:ind w:left="3228" w:hanging="360"/>
+      </w:pPr>
+      <w:rPr>
+        <w:rFonts w:ascii="Symbol" w:hAnsi="Symbol" w:hint="default"/>
+      </w:rPr>
+    </w:lvl>
+    <w:lvl w:ilvl="4" w:tplc="040C0003" w:tentative="1">
+      <w:start w:val="1"/>
+      <w:numFmt w:val="bullet"/>
+      <w:lvlText w:val="o"/>
+      <w:lvlJc w:val="left"/>
+      <w:pPr>
+        <w:ind w:left="3948" w:hanging="360"/>
+      </w:pPr>
+      <w:rPr>
+        <w:rFonts w:ascii="Courier New" w:hAnsi="Courier New" w:cs="Courier New" w:hint="default"/>
+      </w:rPr>
+    </w:lvl>
+    <w:lvl w:ilvl="5" w:tplc="040C0005" w:tentative="1">
+      <w:start w:val="1"/>
+      <w:numFmt w:val="bullet"/>
+      <w:lvlText w:val=""/>
+      <w:lvlJc w:val="left"/>
+      <w:pPr>
+        <w:ind w:left="4668" w:hanging="360"/>
+      </w:pPr>
+      <w:rPr>
+        <w:rFonts w:ascii="Wingdings" w:hAnsi="Wingdings" w:hint="default"/>
+      </w:rPr>
+    </w:lvl>
+    <w:lvl w:ilvl="6" w:tplc="040C0001" w:tentative="1">
+      <w:start w:val="1"/>
+      <w:numFmt w:val="bullet"/>
+      <w:lvlText w:val=""/>
+      <w:lvlJc w:val="left"/>
+      <w:pPr>
+        <w:ind w:left="5388" w:hanging="360"/>
+      </w:pPr>
+      <w:rPr>
+        <w:rFonts w:ascii="Symbol" w:hAnsi="Symbol" w:hint="default"/>
+      </w:rPr>
+    </w:lvl>
+    <w:lvl w:ilvl="7" w:tplc="040C0003" w:tentative="1">
+      <w:start w:val="1"/>
+      <w:numFmt w:val="bullet"/>
+      <w:lvlText w:val="o"/>
+      <w:lvlJc w:val="left"/>
+      <w:pPr>
+        <w:ind w:left="6108" w:hanging="360"/>
+      </w:pPr>
+      <w:rPr>
+        <w:rFonts w:ascii="Courier New" w:hAnsi="Courier New" w:cs="Courier New" w:hint="default"/>
+      </w:rPr>
+    </w:lvl>
+    <w:lvl w:ilvl="8" w:tplc="040C0005" w:tentative="1">
+      <w:start w:val="1"/>
+      <w:numFmt w:val="bullet"/>
+      <w:lvlText w:val=""/>
+      <w:lvlJc w:val="left"/>
+      <w:pPr>
+        <w:ind w:left="6828" w:hanging="360"/>
+      </w:pPr>
+      <w:rPr>
+        <w:rFonts w:ascii="Wingdings" w:hAnsi="Wingdings" w:hint="default"/>
+      </w:rPr>
+    </w:lvl>
+  </w:abstractNum>
+  <w:abstractNum w:abstractNumId="4">
+    <w:nsid w:val="21A73708"/>
+    <w:multiLevelType w:val="hybridMultilevel"/>
+    <w:tmpl w:val="D946F4E6"/>
+    <w:lvl w:ilvl="0" w:tplc="9EF22106">
+      <w:numFmt w:val="bullet"/>
+      <w:lvlText w:val="-"/>
+      <w:lvlJc w:val="left"/>
+      <w:pPr>
         <w:ind w:left="720" w:hanging="360"/>
       </w:pPr>
       <w:rPr>
         <w:rFonts w:ascii="Calibri" w:eastAsiaTheme="minorHAnsi" w:hAnsi="Calibri" w:cstheme="minorBidi" w:hint="default"/>
       </w:rPr>
     </w:lvl>
+    <w:lvl w:ilvl="1" w:tplc="58D69852">
+      <w:start w:val="35"/>
+      <w:numFmt w:val="bullet"/>
+      <w:lvlText w:val="-"/>
+      <w:lvlJc w:val="left"/>
+      <w:pPr>
+        <w:ind w:left="1440" w:hanging="360"/>
+      </w:pPr>
+      <w:rPr>
+        <w:rFonts w:ascii="Calibri" w:eastAsiaTheme="minorHAnsi" w:hAnsi="Calibri" w:cstheme="minorBidi" w:hint="default"/>
+      </w:rPr>
+    </w:lvl>
+    <w:lvl w:ilvl="2" w:tplc="040C0005" w:tentative="1">
+      <w:start w:val="1"/>
+      <w:numFmt w:val="bullet"/>
+      <w:lvlText w:val=""/>
+      <w:lvlJc w:val="left"/>
+      <w:pPr>
+        <w:ind w:left="2160" w:hanging="360"/>
+      </w:pPr>
+      <w:rPr>
+        <w:rFonts w:ascii="Wingdings" w:hAnsi="Wingdings" w:hint="default"/>
+      </w:rPr>
+    </w:lvl>
+    <w:lvl w:ilvl="3" w:tplc="040C0001" w:tentative="1">
+      <w:start w:val="1"/>
+      <w:numFmt w:val="bullet"/>
+      <w:lvlText w:val=""/>
+      <w:lvlJc w:val="left"/>
+      <w:pPr>
+        <w:ind w:left="2880" w:hanging="360"/>
+      </w:pPr>
+      <w:rPr>
+        <w:rFonts w:ascii="Symbol" w:hAnsi="Symbol" w:hint="default"/>
+      </w:rPr>
+    </w:lvl>
+    <w:lvl w:ilvl="4" w:tplc="040C0003" w:tentative="1">
+      <w:start w:val="1"/>
+      <w:numFmt w:val="bullet"/>
+      <w:lvlText w:val="o"/>
+      <w:lvlJc w:val="left"/>
+      <w:pPr>
+        <w:ind w:left="3600" w:hanging="360"/>
+      </w:pPr>
+      <w:rPr>
+        <w:rFonts w:ascii="Courier New" w:hAnsi="Courier New" w:cs="Courier New" w:hint="default"/>
+      </w:rPr>
+    </w:lvl>
+    <w:lvl w:ilvl="5" w:tplc="040C0005" w:tentative="1">
+      <w:start w:val="1"/>
+      <w:numFmt w:val="bullet"/>
+      <w:lvlText w:val=""/>
+      <w:lvlJc w:val="left"/>
+      <w:pPr>
+        <w:ind w:left="4320" w:hanging="360"/>
+      </w:pPr>
+      <w:rPr>
+        <w:rFonts w:ascii="Wingdings" w:hAnsi="Wingdings" w:hint="default"/>
+      </w:rPr>
+    </w:lvl>
+    <w:lvl w:ilvl="6" w:tplc="040C0001" w:tentative="1">
+      <w:start w:val="1"/>
+      <w:numFmt w:val="bullet"/>
+      <w:lvlText w:val=""/>
+      <w:lvlJc w:val="left"/>
+      <w:pPr>
+        <w:ind w:left="5040" w:hanging="360"/>
+      </w:pPr>
+      <w:rPr>
+        <w:rFonts w:ascii="Symbol" w:hAnsi="Symbol" w:hint="default"/>
+      </w:rPr>
+    </w:lvl>
+    <w:lvl w:ilvl="7" w:tplc="040C0003" w:tentative="1">
+      <w:start w:val="1"/>
+      <w:numFmt w:val="bullet"/>
+      <w:lvlText w:val="o"/>
+      <w:lvlJc w:val="left"/>
+      <w:pPr>
+        <w:ind w:left="5760" w:hanging="360"/>
+      </w:pPr>
+      <w:rPr>
+        <w:rFonts w:ascii="Courier New" w:hAnsi="Courier New" w:cs="Courier New" w:hint="default"/>
+      </w:rPr>
+    </w:lvl>
+    <w:lvl w:ilvl="8" w:tplc="040C0005" w:tentative="1">
+      <w:start w:val="1"/>
+      <w:numFmt w:val="bullet"/>
+      <w:lvlText w:val=""/>
+      <w:lvlJc w:val="left"/>
+      <w:pPr>
+        <w:ind w:left="6480" w:hanging="360"/>
+      </w:pPr>
+      <w:rPr>
+        <w:rFonts w:ascii="Wingdings" w:hAnsi="Wingdings" w:hint="default"/>
+      </w:rPr>
+    </w:lvl>
+  </w:abstractNum>
+  <w:abstractNum w:abstractNumId="5">
+    <w:nsid w:val="241C7AD3"/>
+    <w:multiLevelType w:val="hybridMultilevel"/>
+    <w:tmpl w:val="7E702E2E"/>
+    <w:lvl w:ilvl="0" w:tplc="040C0001">
+      <w:start w:val="1"/>
+      <w:numFmt w:val="bullet"/>
+      <w:lvlText w:val=""/>
+      <w:lvlJc w:val="left"/>
+      <w:pPr>
+        <w:ind w:left="2136" w:hanging="360"/>
+      </w:pPr>
+      <w:rPr>
+        <w:rFonts w:ascii="Symbol" w:hAnsi="Symbol" w:hint="default"/>
+      </w:rPr>
+    </w:lvl>
     <w:lvl w:ilvl="1" w:tplc="040C0003" w:tentative="1">
       <w:start w:val="1"/>
       <w:numFmt w:val="bullet"/>
       <w:lvlText w:val="o"/>
       <w:lvlJc w:val="left"/>
       <w:pPr>
+        <w:ind w:left="2856" w:hanging="360"/>
+      </w:pPr>
+      <w:rPr>
+        <w:rFonts w:ascii="Courier New" w:hAnsi="Courier New" w:cs="Courier New" w:hint="default"/>
+      </w:rPr>
+    </w:lvl>
+    <w:lvl w:ilvl="2" w:tplc="040C0005" w:tentative="1">
+      <w:start w:val="1"/>
+      <w:numFmt w:val="bullet"/>
+      <w:lvlText w:val=""/>
+      <w:lvlJc w:val="left"/>
+      <w:pPr>
+        <w:ind w:left="3576" w:hanging="360"/>
+      </w:pPr>
+      <w:rPr>
+        <w:rFonts w:ascii="Wingdings" w:hAnsi="Wingdings" w:hint="default"/>
+      </w:rPr>
+    </w:lvl>
+    <w:lvl w:ilvl="3" w:tplc="040C0001" w:tentative="1">
+      <w:start w:val="1"/>
+      <w:numFmt w:val="bullet"/>
+      <w:lvlText w:val=""/>
+      <w:lvlJc w:val="left"/>
+      <w:pPr>
+        <w:ind w:left="4296" w:hanging="360"/>
+      </w:pPr>
+      <w:rPr>
+        <w:rFonts w:ascii="Symbol" w:hAnsi="Symbol" w:hint="default"/>
+      </w:rPr>
+    </w:lvl>
+    <w:lvl w:ilvl="4" w:tplc="040C0003" w:tentative="1">
+      <w:start w:val="1"/>
+      <w:numFmt w:val="bullet"/>
+      <w:lvlText w:val="o"/>
+      <w:lvlJc w:val="left"/>
+      <w:pPr>
+        <w:ind w:left="5016" w:hanging="360"/>
+      </w:pPr>
+      <w:rPr>
+        <w:rFonts w:ascii="Courier New" w:hAnsi="Courier New" w:cs="Courier New" w:hint="default"/>
+      </w:rPr>
+    </w:lvl>
+    <w:lvl w:ilvl="5" w:tplc="040C0005" w:tentative="1">
+      <w:start w:val="1"/>
+      <w:numFmt w:val="bullet"/>
+      <w:lvlText w:val=""/>
+      <w:lvlJc w:val="left"/>
+      <w:pPr>
+        <w:ind w:left="5736" w:hanging="360"/>
+      </w:pPr>
+      <w:rPr>
+        <w:rFonts w:ascii="Wingdings" w:hAnsi="Wingdings" w:hint="default"/>
+      </w:rPr>
+    </w:lvl>
+    <w:lvl w:ilvl="6" w:tplc="040C0001" w:tentative="1">
+      <w:start w:val="1"/>
+      <w:numFmt w:val="bullet"/>
+      <w:lvlText w:val=""/>
+      <w:lvlJc w:val="left"/>
+      <w:pPr>
+        <w:ind w:left="6456" w:hanging="360"/>
+      </w:pPr>
+      <w:rPr>
+        <w:rFonts w:ascii="Symbol" w:hAnsi="Symbol" w:hint="default"/>
+      </w:rPr>
+    </w:lvl>
+    <w:lvl w:ilvl="7" w:tplc="040C0003" w:tentative="1">
+      <w:start w:val="1"/>
+      <w:numFmt w:val="bullet"/>
+      <w:lvlText w:val="o"/>
+      <w:lvlJc w:val="left"/>
+      <w:pPr>
+        <w:ind w:left="7176" w:hanging="360"/>
+      </w:pPr>
+      <w:rPr>
+        <w:rFonts w:ascii="Courier New" w:hAnsi="Courier New" w:cs="Courier New" w:hint="default"/>
+      </w:rPr>
+    </w:lvl>
+    <w:lvl w:ilvl="8" w:tplc="040C0005" w:tentative="1">
+      <w:start w:val="1"/>
+      <w:numFmt w:val="bullet"/>
+      <w:lvlText w:val=""/>
+      <w:lvlJc w:val="left"/>
+      <w:pPr>
+        <w:ind w:left="7896" w:hanging="360"/>
+      </w:pPr>
+      <w:rPr>
+        <w:rFonts w:ascii="Wingdings" w:hAnsi="Wingdings" w:hint="default"/>
+      </w:rPr>
+    </w:lvl>
+  </w:abstractNum>
+  <w:abstractNum w:abstractNumId="6">
+    <w:nsid w:val="25352793"/>
+    <w:multiLevelType w:val="hybridMultilevel"/>
+    <w:tmpl w:val="F5960444"/>
+    <w:lvl w:ilvl="0" w:tplc="040C0009">
+      <w:start w:val="1"/>
+      <w:numFmt w:val="bullet"/>
+      <w:lvlText w:val=""/>
+      <w:lvlJc w:val="left"/>
+      <w:pPr>
+        <w:ind w:left="720" w:hanging="360"/>
+      </w:pPr>
+      <w:rPr>
+        <w:rFonts w:ascii="Wingdings" w:hAnsi="Wingdings" w:hint="default"/>
+      </w:rPr>
+    </w:lvl>
+    <w:lvl w:ilvl="1" w:tplc="040C0003" w:tentative="1">
+      <w:start w:val="1"/>
+      <w:numFmt w:val="bullet"/>
+      <w:lvlText w:val="o"/>
+      <w:lvlJc w:val="left"/>
+      <w:pPr>
         <w:ind w:left="1440" w:hanging="360"/>
       </w:pPr>
       <w:rPr>
@@ -2265,7 +3062,7 @@
       </w:rPr>
     </w:lvl>
   </w:abstractNum>
-  <w:abstractNum w:abstractNumId="1">
+  <w:abstractNum w:abstractNumId="7">
     <w:nsid w:val="464C232C"/>
     <w:multiLevelType w:val="hybridMultilevel"/>
     <w:tmpl w:val="29F61F48"/>
@@ -2275,7 +3072,7 @@
       <w:lvlText w:val=""/>
       <w:lvlJc w:val="left"/>
       <w:pPr>
-        <w:ind w:left="720" w:hanging="360"/>
+        <w:ind w:left="1152" w:hanging="360"/>
       </w:pPr>
       <w:rPr>
         <w:rFonts w:ascii="Symbol" w:hAnsi="Symbol" w:hint="default"/>
@@ -2287,7 +3084,7 @@
       <w:lvlText w:val="o"/>
       <w:lvlJc w:val="left"/>
       <w:pPr>
-        <w:ind w:left="1440" w:hanging="360"/>
+        <w:ind w:left="1872" w:hanging="360"/>
       </w:pPr>
       <w:rPr>
         <w:rFonts w:ascii="Courier New" w:hAnsi="Courier New" w:cs="Courier New" w:hint="default"/>
@@ -2299,7 +3096,7 @@
       <w:lvlText w:val=""/>
       <w:lvlJc w:val="left"/>
       <w:pPr>
-        <w:ind w:left="2160" w:hanging="360"/>
+        <w:ind w:left="2592" w:hanging="360"/>
       </w:pPr>
       <w:rPr>
         <w:rFonts w:ascii="Wingdings" w:hAnsi="Wingdings" w:hint="default"/>
@@ -2311,7 +3108,7 @@
       <w:lvlText w:val=""/>
       <w:lvlJc w:val="left"/>
       <w:pPr>
-        <w:ind w:left="2880" w:hanging="360"/>
+        <w:ind w:left="3312" w:hanging="360"/>
       </w:pPr>
       <w:rPr>
         <w:rFonts w:ascii="Symbol" w:hAnsi="Symbol" w:hint="default"/>
@@ -2323,7 +3120,7 @@
       <w:lvlText w:val="o"/>
       <w:lvlJc w:val="left"/>
       <w:pPr>
-        <w:ind w:left="3600" w:hanging="360"/>
+        <w:ind w:left="4032" w:hanging="360"/>
       </w:pPr>
       <w:rPr>
         <w:rFonts w:ascii="Courier New" w:hAnsi="Courier New" w:cs="Courier New" w:hint="default"/>
@@ -2335,7 +3132,7 @@
       <w:lvlText w:val=""/>
       <w:lvlJc w:val="left"/>
       <w:pPr>
-        <w:ind w:left="4320" w:hanging="360"/>
+        <w:ind w:left="4752" w:hanging="360"/>
       </w:pPr>
       <w:rPr>
         <w:rFonts w:ascii="Wingdings" w:hAnsi="Wingdings" w:hint="default"/>
@@ -2347,7 +3144,7 @@
       <w:lvlText w:val=""/>
       <w:lvlJc w:val="left"/>
       <w:pPr>
-        <w:ind w:left="5040" w:hanging="360"/>
+        <w:ind w:left="5472" w:hanging="360"/>
       </w:pPr>
       <w:rPr>
         <w:rFonts w:ascii="Symbol" w:hAnsi="Symbol" w:hint="default"/>
@@ -2359,7 +3156,7 @@
       <w:lvlText w:val="o"/>
       <w:lvlJc w:val="left"/>
       <w:pPr>
-        <w:ind w:left="5760" w:hanging="360"/>
+        <w:ind w:left="6192" w:hanging="360"/>
       </w:pPr>
       <w:rPr>
         <w:rFonts w:ascii="Courier New" w:hAnsi="Courier New" w:cs="Courier New" w:hint="default"/>
@@ -2371,14 +3168,127 @@
       <w:lvlText w:val=""/>
       <w:lvlJc w:val="left"/>
       <w:pPr>
-        <w:ind w:left="6480" w:hanging="360"/>
+        <w:ind w:left="6912" w:hanging="360"/>
       </w:pPr>
       <w:rPr>
         <w:rFonts w:ascii="Wingdings" w:hAnsi="Wingdings" w:hint="default"/>
       </w:rPr>
     </w:lvl>
   </w:abstractNum>
-  <w:abstractNum w:abstractNumId="2">
+  <w:abstractNum w:abstractNumId="8">
+    <w:nsid w:val="487208EB"/>
+    <w:multiLevelType w:val="hybridMultilevel"/>
+    <w:tmpl w:val="AE5EE7BA"/>
+    <w:lvl w:ilvl="0" w:tplc="58D69852">
+      <w:start w:val="35"/>
+      <w:numFmt w:val="bullet"/>
+      <w:lvlText w:val="-"/>
+      <w:lvlJc w:val="left"/>
+      <w:pPr>
+        <w:ind w:left="2175" w:hanging="360"/>
+      </w:pPr>
+      <w:rPr>
+        <w:rFonts w:ascii="Calibri" w:eastAsiaTheme="minorHAnsi" w:hAnsi="Calibri" w:cstheme="minorBidi" w:hint="default"/>
+      </w:rPr>
+    </w:lvl>
+    <w:lvl w:ilvl="1" w:tplc="040C0003" w:tentative="1">
+      <w:start w:val="1"/>
+      <w:numFmt w:val="bullet"/>
+      <w:lvlText w:val="o"/>
+      <w:lvlJc w:val="left"/>
+      <w:pPr>
+        <w:ind w:left="2895" w:hanging="360"/>
+      </w:pPr>
+      <w:rPr>
+        <w:rFonts w:ascii="Courier New" w:hAnsi="Courier New" w:cs="Courier New" w:hint="default"/>
+      </w:rPr>
+    </w:lvl>
+    <w:lvl w:ilvl="2" w:tplc="040C0005" w:tentative="1">
+      <w:start w:val="1"/>
+      <w:numFmt w:val="bullet"/>
+      <w:lvlText w:val=""/>
+      <w:lvlJc w:val="left"/>
+      <w:pPr>
+        <w:ind w:left="3615" w:hanging="360"/>
+      </w:pPr>
+      <w:rPr>
+        <w:rFonts w:ascii="Wingdings" w:hAnsi="Wingdings" w:hint="default"/>
+      </w:rPr>
+    </w:lvl>
+    <w:lvl w:ilvl="3" w:tplc="040C0001" w:tentative="1">
+      <w:start w:val="1"/>
+      <w:numFmt w:val="bullet"/>
+      <w:lvlText w:val=""/>
+      <w:lvlJc w:val="left"/>
+      <w:pPr>
+        <w:ind w:left="4335" w:hanging="360"/>
+      </w:pPr>
+      <w:rPr>
+        <w:rFonts w:ascii="Symbol" w:hAnsi="Symbol" w:hint="default"/>
+      </w:rPr>
+    </w:lvl>
+    <w:lvl w:ilvl="4" w:tplc="040C0003" w:tentative="1">
+      <w:start w:val="1"/>
+      <w:numFmt w:val="bullet"/>
+      <w:lvlText w:val="o"/>
+      <w:lvlJc w:val="left"/>
+      <w:pPr>
+        <w:ind w:left="5055" w:hanging="360"/>
+      </w:pPr>
+      <w:rPr>
+        <w:rFonts w:ascii="Courier New" w:hAnsi="Courier New" w:cs="Courier New" w:hint="default"/>
+      </w:rPr>
+    </w:lvl>
+    <w:lvl w:ilvl="5" w:tplc="040C0005" w:tentative="1">
+      <w:start w:val="1"/>
+      <w:numFmt w:val="bullet"/>
+      <w:lvlText w:val=""/>
+      <w:lvlJc w:val="left"/>
+      <w:pPr>
+        <w:ind w:left="5775" w:hanging="360"/>
+      </w:pPr>
+      <w:rPr>
+        <w:rFonts w:ascii="Wingdings" w:hAnsi="Wingdings" w:hint="default"/>
+      </w:rPr>
+    </w:lvl>
+    <w:lvl w:ilvl="6" w:tplc="040C0001" w:tentative="1">
+      <w:start w:val="1"/>
+      <w:numFmt w:val="bullet"/>
+      <w:lvlText w:val=""/>
+      <w:lvlJc w:val="left"/>
+      <w:pPr>
+        <w:ind w:left="6495" w:hanging="360"/>
+      </w:pPr>
+      <w:rPr>
+        <w:rFonts w:ascii="Symbol" w:hAnsi="Symbol" w:hint="default"/>
+      </w:rPr>
+    </w:lvl>
+    <w:lvl w:ilvl="7" w:tplc="040C0003" w:tentative="1">
+      <w:start w:val="1"/>
+      <w:numFmt w:val="bullet"/>
+      <w:lvlText w:val="o"/>
+      <w:lvlJc w:val="left"/>
+      <w:pPr>
+        <w:ind w:left="7215" w:hanging="360"/>
+      </w:pPr>
+      <w:rPr>
+        <w:rFonts w:ascii="Courier New" w:hAnsi="Courier New" w:cs="Courier New" w:hint="default"/>
+      </w:rPr>
+    </w:lvl>
+    <w:lvl w:ilvl="8" w:tplc="040C0005" w:tentative="1">
+      <w:start w:val="1"/>
+      <w:numFmt w:val="bullet"/>
+      <w:lvlText w:val=""/>
+      <w:lvlJc w:val="left"/>
+      <w:pPr>
+        <w:ind w:left="7935" w:hanging="360"/>
+      </w:pPr>
+      <w:rPr>
+        <w:rFonts w:ascii="Wingdings" w:hAnsi="Wingdings" w:hint="default"/>
+      </w:rPr>
+    </w:lvl>
+  </w:abstractNum>
+  <w:abstractNum w:abstractNumId="9">
     <w:nsid w:val="4E137312"/>
     <w:multiLevelType w:val="hybridMultilevel"/>
     <w:tmpl w:val="8D2E876A"/>
@@ -2490,7 +3400,7 @@
       </w:rPr>
     </w:lvl>
   </w:abstractNum>
-  <w:abstractNum w:abstractNumId="3">
+  <w:abstractNum w:abstractNumId="10">
     <w:nsid w:val="56553145"/>
     <w:multiLevelType w:val="multilevel"/>
     <w:tmpl w:val="040C001F"/>
@@ -2576,7 +3486,120 @@
       </w:pPr>
     </w:lvl>
   </w:abstractNum>
-  <w:abstractNum w:abstractNumId="4">
+  <w:abstractNum w:abstractNumId="11">
+    <w:nsid w:val="622C0632"/>
+    <w:multiLevelType w:val="hybridMultilevel"/>
+    <w:tmpl w:val="AA4E1B3A"/>
+    <w:lvl w:ilvl="0" w:tplc="040C000B">
+      <w:start w:val="1"/>
+      <w:numFmt w:val="bullet"/>
+      <w:lvlText w:val=""/>
+      <w:lvlJc w:val="left"/>
+      <w:pPr>
+        <w:ind w:left="2136" w:hanging="360"/>
+      </w:pPr>
+      <w:rPr>
+        <w:rFonts w:ascii="Wingdings" w:hAnsi="Wingdings" w:hint="default"/>
+      </w:rPr>
+    </w:lvl>
+    <w:lvl w:ilvl="1" w:tplc="040C0003" w:tentative="1">
+      <w:start w:val="1"/>
+      <w:numFmt w:val="bullet"/>
+      <w:lvlText w:val="o"/>
+      <w:lvlJc w:val="left"/>
+      <w:pPr>
+        <w:ind w:left="2856" w:hanging="360"/>
+      </w:pPr>
+      <w:rPr>
+        <w:rFonts w:ascii="Courier New" w:hAnsi="Courier New" w:cs="Courier New" w:hint="default"/>
+      </w:rPr>
+    </w:lvl>
+    <w:lvl w:ilvl="2" w:tplc="040C0005" w:tentative="1">
+      <w:start w:val="1"/>
+      <w:numFmt w:val="bullet"/>
+      <w:lvlText w:val=""/>
+      <w:lvlJc w:val="left"/>
+      <w:pPr>
+        <w:ind w:left="3576" w:hanging="360"/>
+      </w:pPr>
+      <w:rPr>
+        <w:rFonts w:ascii="Wingdings" w:hAnsi="Wingdings" w:hint="default"/>
+      </w:rPr>
+    </w:lvl>
+    <w:lvl w:ilvl="3" w:tplc="040C0001" w:tentative="1">
+      <w:start w:val="1"/>
+      <w:numFmt w:val="bullet"/>
+      <w:lvlText w:val=""/>
+      <w:lvlJc w:val="left"/>
+      <w:pPr>
+        <w:ind w:left="4296" w:hanging="360"/>
+      </w:pPr>
+      <w:rPr>
+        <w:rFonts w:ascii="Symbol" w:hAnsi="Symbol" w:hint="default"/>
+      </w:rPr>
+    </w:lvl>
+    <w:lvl w:ilvl="4" w:tplc="040C0003" w:tentative="1">
+      <w:start w:val="1"/>
+      <w:numFmt w:val="bullet"/>
+      <w:lvlText w:val="o"/>
+      <w:lvlJc w:val="left"/>
+      <w:pPr>
+        <w:ind w:left="5016" w:hanging="360"/>
+      </w:pPr>
+      <w:rPr>
+        <w:rFonts w:ascii="Courier New" w:hAnsi="Courier New" w:cs="Courier New" w:hint="default"/>
+      </w:rPr>
+    </w:lvl>
+    <w:lvl w:ilvl="5" w:tplc="040C0005" w:tentative="1">
+      <w:start w:val="1"/>
+      <w:numFmt w:val="bullet"/>
+      <w:lvlText w:val=""/>
+      <w:lvlJc w:val="left"/>
+      <w:pPr>
+        <w:ind w:left="5736" w:hanging="360"/>
+      </w:pPr>
+      <w:rPr>
+        <w:rFonts w:ascii="Wingdings" w:hAnsi="Wingdings" w:hint="default"/>
+      </w:rPr>
+    </w:lvl>
+    <w:lvl w:ilvl="6" w:tplc="040C0001" w:tentative="1">
+      <w:start w:val="1"/>
+      <w:numFmt w:val="bullet"/>
+      <w:lvlText w:val=""/>
+      <w:lvlJc w:val="left"/>
+      <w:pPr>
+        <w:ind w:left="6456" w:hanging="360"/>
+      </w:pPr>
+      <w:rPr>
+        <w:rFonts w:ascii="Symbol" w:hAnsi="Symbol" w:hint="default"/>
+      </w:rPr>
+    </w:lvl>
+    <w:lvl w:ilvl="7" w:tplc="040C0003" w:tentative="1">
+      <w:start w:val="1"/>
+      <w:numFmt w:val="bullet"/>
+      <w:lvlText w:val="o"/>
+      <w:lvlJc w:val="left"/>
+      <w:pPr>
+        <w:ind w:left="7176" w:hanging="360"/>
+      </w:pPr>
+      <w:rPr>
+        <w:rFonts w:ascii="Courier New" w:hAnsi="Courier New" w:cs="Courier New" w:hint="default"/>
+      </w:rPr>
+    </w:lvl>
+    <w:lvl w:ilvl="8" w:tplc="040C0005" w:tentative="1">
+      <w:start w:val="1"/>
+      <w:numFmt w:val="bullet"/>
+      <w:lvlText w:val=""/>
+      <w:lvlJc w:val="left"/>
+      <w:pPr>
+        <w:ind w:left="7896" w:hanging="360"/>
+      </w:pPr>
+      <w:rPr>
+        <w:rFonts w:ascii="Wingdings" w:hAnsi="Wingdings" w:hint="default"/>
+      </w:rPr>
+    </w:lvl>
+  </w:abstractNum>
+  <w:abstractNum w:abstractNumId="12">
     <w:nsid w:val="647A5C58"/>
     <w:multiLevelType w:val="hybridMultilevel"/>
     <w:tmpl w:val="6A92F186"/>
@@ -2591,7 +3614,7 @@
         <w:rFonts w:ascii="Calibri" w:eastAsiaTheme="minorHAnsi" w:hAnsi="Calibri" w:cstheme="minorBidi" w:hint="default"/>
       </w:rPr>
     </w:lvl>
-    <w:lvl w:ilvl="1" w:tplc="040C0003" w:tentative="1">
+    <w:lvl w:ilvl="1" w:tplc="040C0003">
       <w:start w:val="1"/>
       <w:numFmt w:val="bullet"/>
       <w:lvlText w:val="o"/>
@@ -2688,10 +3711,10 @@
       </w:rPr>
     </w:lvl>
   </w:abstractNum>
-  <w:abstractNum w:abstractNumId="5">
+  <w:abstractNum w:abstractNumId="13">
     <w:nsid w:val="779A2DEF"/>
     <w:multiLevelType w:val="multilevel"/>
-    <w:tmpl w:val="040C001F"/>
+    <w:tmpl w:val="F946AB04"/>
     <w:lvl w:ilvl="0">
       <w:start w:val="1"/>
       <w:numFmt w:val="decimal"/>
@@ -2709,6 +3732,9 @@
       <w:pPr>
         <w:ind w:left="792" w:hanging="432"/>
       </w:pPr>
+      <w:rPr>
+        <w:color w:val="C00000"/>
+      </w:rPr>
     </w:lvl>
     <w:lvl w:ilvl="2">
       <w:start w:val="1"/>
@@ -2775,22 +3801,46 @@
     </w:lvl>
   </w:abstractNum>
   <w:num w:numId="1">
+    <w:abstractNumId w:val="10"/>
+  </w:num>
+  <w:num w:numId="2">
+    <w:abstractNumId w:val="13"/>
+  </w:num>
+  <w:num w:numId="3">
+    <w:abstractNumId w:val="7"/>
+  </w:num>
+  <w:num w:numId="4">
+    <w:abstractNumId w:val="9"/>
+  </w:num>
+  <w:num w:numId="5">
+    <w:abstractNumId w:val="12"/>
+  </w:num>
+  <w:num w:numId="6">
     <w:abstractNumId w:val="3"/>
   </w:num>
-  <w:num w:numId="2">
+  <w:num w:numId="7">
+    <w:abstractNumId w:val="0"/>
+  </w:num>
+  <w:num w:numId="8">
+    <w:abstractNumId w:val="8"/>
+  </w:num>
+  <w:num w:numId="9">
+    <w:abstractNumId w:val="1"/>
+  </w:num>
+  <w:num w:numId="10">
+    <w:abstractNumId w:val="4"/>
+  </w:num>
+  <w:num w:numId="11">
+    <w:abstractNumId w:val="2"/>
+  </w:num>
+  <w:num w:numId="12">
+    <w:abstractNumId w:val="6"/>
+  </w:num>
+  <w:num w:numId="13">
     <w:abstractNumId w:val="5"/>
   </w:num>
-  <w:num w:numId="3">
-    <w:abstractNumId w:val="1"/>
-  </w:num>
-  <w:num w:numId="4">
-    <w:abstractNumId w:val="2"/>
-  </w:num>
-  <w:num w:numId="5">
-    <w:abstractNumId w:val="4"/>
-  </w:num>
-  <w:num w:numId="6">
-    <w:abstractNumId w:val="0"/>
+  <w:num w:numId="14">
+    <w:abstractNumId w:val="11"/>
   </w:num>
 </w:numbering>
 </file>
@@ -3476,7 +4526,7 @@
 </file>
 
 <file path=customXml/itemProps1.xml><?xml version="1.0" encoding="utf-8"?>
-<ds:datastoreItem xmlns:ds="http://schemas.openxmlformats.org/officeDocument/2006/customXml" ds:itemID="{EA2BAAD5-198F-4787-9DA2-EDDB8E6BFAEE}">
+<ds:datastoreItem xmlns:ds="http://schemas.openxmlformats.org/officeDocument/2006/customXml" ds:itemID="{DAF41FF8-D1BC-458C-9C38-0FA7FCD79E79}">
   <ds:schemaRefs>
     <ds:schemaRef ds:uri="http://schemas.openxmlformats.org/officeDocument/2006/bibliography"/>
   </ds:schemaRefs>

</xml_diff>

<commit_message>
Mise a jour CC
</commit_message>
<xml_diff>
--- a/CC-tripocal.docx
+++ b/CC-tripocal.docx
@@ -1285,19 +1285,41 @@
         <w:rPr>
           <w:b/>
         </w:rPr>
+        <w:t>Administration </w:t>
+      </w:r>
+      <w:r>
+        <w:rPr>
+          <w:b/>
+        </w:rPr>
+        <w:t>:</w:t>
+      </w:r>
+      <w:r>
+        <w:t xml:space="preserve"> Le</w:t>
+      </w:r>
+      <w:r>
+        <w:t xml:space="preserve"> portail pour gérer l’administration/statistique de la </w:t>
+      </w:r>
+      <w:r>
+        <w:t xml:space="preserve">plateforme. </w:t>
+      </w:r>
+    </w:p>
+    <w:p>
+      <w:pPr>
+        <w:pStyle w:val="Paragraphedeliste"/>
+        <w:numPr>
+          <w:ilvl w:val="0"/>
+          <w:numId w:val="3"/>
+        </w:numPr>
+        <w:spacing w:line="240" w:lineRule="auto"/>
+      </w:pPr>
+      <w:r>
+        <w:rPr>
+          <w:b/>
+        </w:rPr>
         <w:t xml:space="preserve">Forum : </w:t>
       </w:r>
       <w:r>
-        <w:t xml:space="preserve">Un forum </w:t>
-      </w:r>
-      <w:r>
-        <w:t xml:space="preserve">de discutions </w:t>
-      </w:r>
-      <w:r>
-        <w:t xml:space="preserve">par pays selon le </w:t>
-      </w:r>
-      <w:r>
-        <w:t xml:space="preserve">continent. </w:t>
+        <w:t>Un forum de discutions par pays selon le continent.</w:t>
       </w:r>
     </w:p>
     <w:p>
@@ -2441,6 +2463,144 @@
         <w:t xml:space="preserve"> </w:t>
       </w:r>
     </w:p>
+    <w:p>
+      <w:pPr>
+        <w:pStyle w:val="Titre2"/>
+        <w:numPr>
+          <w:ilvl w:val="0"/>
+          <w:numId w:val="2"/>
+        </w:numPr>
+        <w:rPr>
+          <w:rFonts w:ascii="Verdana" w:hAnsi="Verdana"/>
+          <w:color w:val="C00000"/>
+          <w:spacing w:val="6"/>
+          <w:kern w:val="16"/>
+          <w:sz w:val="22"/>
+          <w:szCs w:val="22"/>
+        </w:rPr>
+      </w:pPr>
+      <w:r>
+        <w:rPr>
+          <w:rFonts w:ascii="Verdana" w:hAnsi="Verdana"/>
+          <w:color w:val="C00000"/>
+          <w:spacing w:val="6"/>
+          <w:kern w:val="16"/>
+          <w:sz w:val="22"/>
+          <w:szCs w:val="22"/>
+        </w:rPr>
+        <w:t>Fonctionnalités</w:t>
+      </w:r>
+    </w:p>
+    <w:p>
+      <w:r>
+        <w:br/>
+      </w:r>
+    </w:p>
+    <w:tbl>
+      <w:tblPr>
+        <w:tblStyle w:val="Grilleclaire-Accent2"/>
+        <w:tblW w:w="0" w:type="auto"/>
+        <w:tblLook w:val="04A0"/>
+      </w:tblPr>
+      <w:tblGrid>
+        <w:gridCol w:w="3070"/>
+        <w:gridCol w:w="3071"/>
+        <w:gridCol w:w="3071"/>
+      </w:tblGrid>
+      <w:tr>
+        <w:trPr>
+          <w:cnfStyle w:val="100000000000"/>
+        </w:trPr>
+        <w:tc>
+          <w:tcPr>
+            <w:cnfStyle w:val="001000000000"/>
+            <w:tcW w:w="3070" w:type="dxa"/>
+          </w:tcPr>
+          <w:p>
+            <w:r>
+              <w:t>Rubrique</w:t>
+            </w:r>
+          </w:p>
+        </w:tc>
+        <w:tc>
+          <w:tcPr>
+            <w:tcW w:w="3071" w:type="dxa"/>
+          </w:tcPr>
+          <w:p>
+            <w:pPr>
+              <w:cnfStyle w:val="100000000000"/>
+            </w:pPr>
+            <w:r>
+              <w:t>Fonctionnalités</w:t>
+            </w:r>
+          </w:p>
+        </w:tc>
+        <w:tc>
+          <w:tcPr>
+            <w:tcW w:w="3071" w:type="dxa"/>
+          </w:tcPr>
+          <w:p>
+            <w:pPr>
+              <w:cnfStyle w:val="100000000000"/>
+            </w:pPr>
+            <w:r>
+              <w:t>Description</w:t>
+            </w:r>
+          </w:p>
+        </w:tc>
+      </w:tr>
+      <w:tr>
+        <w:trPr>
+          <w:cnfStyle w:val="000000100000"/>
+        </w:trPr>
+        <w:tc>
+          <w:tcPr>
+            <w:cnfStyle w:val="001000000000"/>
+            <w:tcW w:w="3070" w:type="dxa"/>
+          </w:tcPr>
+          <w:p>
+            <w:r>
+              <w:t>Administration</w:t>
+            </w:r>
+          </w:p>
+        </w:tc>
+        <w:tc>
+          <w:tcPr>
+            <w:tcW w:w="3071" w:type="dxa"/>
+          </w:tcPr>
+          <w:p>
+            <w:pPr>
+              <w:cnfStyle w:val="000000100000"/>
+            </w:pPr>
+            <w:r>
+              <w:t>Gestions des inscrits</w:t>
+            </w:r>
+          </w:p>
+        </w:tc>
+        <w:tc>
+          <w:tcPr>
+            <w:tcW w:w="3071" w:type="dxa"/>
+          </w:tcPr>
+          <w:p>
+            <w:pPr>
+              <w:cnfStyle w:val="000000100000"/>
+            </w:pPr>
+            <w:r>
+              <w:t>Cette fonctionnalité permet de gérer les membres inscrit sur la plateforme  (gestion des droits/</w:t>
+            </w:r>
+            <w:proofErr w:type="spellStart"/>
+            <w:r>
+              <w:t>dashbord</w:t>
+            </w:r>
+            <w:proofErr w:type="spellEnd"/>
+            <w:r>
+              <w:t xml:space="preserve"> de chaque user/user les + actifs)</w:t>
+            </w:r>
+          </w:p>
+        </w:tc>
+      </w:tr>
+    </w:tbl>
+    <w:p/>
     <w:sectPr>
       <w:footerReference w:type="default" r:id="rId8"/>
       <w:pgSz w:w="11906" w:h="16838"/>
@@ -2498,7 +2658,7 @@
             <w:rPr>
               <w:noProof/>
             </w:rPr>
-            <w:t>2</w:t>
+            <w:t>3</w:t>
           </w:r>
         </w:fldSimple>
       </w:p>
@@ -4294,6 +4454,7 @@
   <w:style w:type="character" w:default="1" w:styleId="Policepardfaut">
     <w:name w:val="Default Paragraph Font"/>
     <w:uiPriority w:val="1"/>
+    <w:semiHidden/>
     <w:unhideWhenUsed/>
   </w:style>
   <w:style w:type="table" w:default="1" w:styleId="TableauNormal">
@@ -4471,6 +4632,254 @@
       <w:sz w:val="16"/>
       <w:szCs w:val="16"/>
     </w:rPr>
+  </w:style>
+  <w:style w:type="table" w:styleId="Grilledutableau">
+    <w:name w:val="Table Grid"/>
+    <w:basedOn w:val="TableauNormal"/>
+    <w:uiPriority w:val="59"/>
+    <w:rsid w:val="00265C76"/>
+    <w:pPr>
+      <w:spacing w:after="0" w:line="240" w:lineRule="auto"/>
+    </w:pPr>
+    <w:tblPr>
+      <w:tblInd w:w="0" w:type="dxa"/>
+      <w:tblBorders>
+        <w:top w:val="single" w:sz="4" w:space="0" w:color="auto"/>
+        <w:left w:val="single" w:sz="4" w:space="0" w:color="auto"/>
+        <w:bottom w:val="single" w:sz="4" w:space="0" w:color="auto"/>
+        <w:right w:val="single" w:sz="4" w:space="0" w:color="auto"/>
+        <w:insideH w:val="single" w:sz="4" w:space="0" w:color="auto"/>
+        <w:insideV w:val="single" w:sz="4" w:space="0" w:color="auto"/>
+      </w:tblBorders>
+      <w:tblCellMar>
+        <w:top w:w="0" w:type="dxa"/>
+        <w:left w:w="108" w:type="dxa"/>
+        <w:bottom w:w="0" w:type="dxa"/>
+        <w:right w:w="108" w:type="dxa"/>
+      </w:tblCellMar>
+    </w:tblPr>
+  </w:style>
+  <w:style w:type="table" w:styleId="Listeclaire-Accent2">
+    <w:name w:val="Light List Accent 2"/>
+    <w:basedOn w:val="TableauNormal"/>
+    <w:uiPriority w:val="61"/>
+    <w:rsid w:val="00265C76"/>
+    <w:pPr>
+      <w:spacing w:after="0" w:line="240" w:lineRule="auto"/>
+    </w:pPr>
+    <w:tblPr>
+      <w:tblStyleRowBandSize w:val="1"/>
+      <w:tblStyleColBandSize w:val="1"/>
+      <w:tblInd w:w="0" w:type="dxa"/>
+      <w:tblBorders>
+        <w:top w:val="single" w:sz="8" w:space="0" w:color="C0504D" w:themeColor="accent2"/>
+        <w:left w:val="single" w:sz="8" w:space="0" w:color="C0504D" w:themeColor="accent2"/>
+        <w:bottom w:val="single" w:sz="8" w:space="0" w:color="C0504D" w:themeColor="accent2"/>
+        <w:right w:val="single" w:sz="8" w:space="0" w:color="C0504D" w:themeColor="accent2"/>
+      </w:tblBorders>
+      <w:tblCellMar>
+        <w:top w:w="0" w:type="dxa"/>
+        <w:left w:w="108" w:type="dxa"/>
+        <w:bottom w:w="0" w:type="dxa"/>
+        <w:right w:w="108" w:type="dxa"/>
+      </w:tblCellMar>
+    </w:tblPr>
+    <w:tblStylePr w:type="firstRow">
+      <w:pPr>
+        <w:spacing w:before="0" w:after="0" w:line="240" w:lineRule="auto"/>
+      </w:pPr>
+      <w:rPr>
+        <w:b/>
+        <w:bCs/>
+        <w:color w:val="FFFFFF" w:themeColor="background1"/>
+      </w:rPr>
+      <w:tblPr/>
+      <w:tcPr>
+        <w:shd w:val="clear" w:color="auto" w:fill="C0504D" w:themeFill="accent2"/>
+      </w:tcPr>
+    </w:tblStylePr>
+    <w:tblStylePr w:type="lastRow">
+      <w:pPr>
+        <w:spacing w:before="0" w:after="0" w:line="240" w:lineRule="auto"/>
+      </w:pPr>
+      <w:rPr>
+        <w:b/>
+        <w:bCs/>
+      </w:rPr>
+      <w:tblPr/>
+      <w:tcPr>
+        <w:tcBorders>
+          <w:top w:val="double" w:sz="6" w:space="0" w:color="C0504D" w:themeColor="accent2"/>
+          <w:left w:val="single" w:sz="8" w:space="0" w:color="C0504D" w:themeColor="accent2"/>
+          <w:bottom w:val="single" w:sz="8" w:space="0" w:color="C0504D" w:themeColor="accent2"/>
+          <w:right w:val="single" w:sz="8" w:space="0" w:color="C0504D" w:themeColor="accent2"/>
+        </w:tcBorders>
+      </w:tcPr>
+    </w:tblStylePr>
+    <w:tblStylePr w:type="firstCol">
+      <w:rPr>
+        <w:b/>
+        <w:bCs/>
+      </w:rPr>
+    </w:tblStylePr>
+    <w:tblStylePr w:type="lastCol">
+      <w:rPr>
+        <w:b/>
+        <w:bCs/>
+      </w:rPr>
+    </w:tblStylePr>
+    <w:tblStylePr w:type="band1Vert">
+      <w:tblPr/>
+      <w:tcPr>
+        <w:tcBorders>
+          <w:top w:val="single" w:sz="8" w:space="0" w:color="C0504D" w:themeColor="accent2"/>
+          <w:left w:val="single" w:sz="8" w:space="0" w:color="C0504D" w:themeColor="accent2"/>
+          <w:bottom w:val="single" w:sz="8" w:space="0" w:color="C0504D" w:themeColor="accent2"/>
+          <w:right w:val="single" w:sz="8" w:space="0" w:color="C0504D" w:themeColor="accent2"/>
+        </w:tcBorders>
+      </w:tcPr>
+    </w:tblStylePr>
+    <w:tblStylePr w:type="band1Horz">
+      <w:tblPr/>
+      <w:tcPr>
+        <w:tcBorders>
+          <w:top w:val="single" w:sz="8" w:space="0" w:color="C0504D" w:themeColor="accent2"/>
+          <w:left w:val="single" w:sz="8" w:space="0" w:color="C0504D" w:themeColor="accent2"/>
+          <w:bottom w:val="single" w:sz="8" w:space="0" w:color="C0504D" w:themeColor="accent2"/>
+          <w:right w:val="single" w:sz="8" w:space="0" w:color="C0504D" w:themeColor="accent2"/>
+        </w:tcBorders>
+      </w:tcPr>
+    </w:tblStylePr>
+  </w:style>
+  <w:style w:type="table" w:styleId="Grilleclaire-Accent2">
+    <w:name w:val="Light Grid Accent 2"/>
+    <w:basedOn w:val="TableauNormal"/>
+    <w:uiPriority w:val="62"/>
+    <w:rsid w:val="00265C76"/>
+    <w:pPr>
+      <w:spacing w:after="0" w:line="240" w:lineRule="auto"/>
+    </w:pPr>
+    <w:tblPr>
+      <w:tblStyleRowBandSize w:val="1"/>
+      <w:tblStyleColBandSize w:val="1"/>
+      <w:tblInd w:w="0" w:type="dxa"/>
+      <w:tblBorders>
+        <w:top w:val="single" w:sz="8" w:space="0" w:color="C0504D" w:themeColor="accent2"/>
+        <w:left w:val="single" w:sz="8" w:space="0" w:color="C0504D" w:themeColor="accent2"/>
+        <w:bottom w:val="single" w:sz="8" w:space="0" w:color="C0504D" w:themeColor="accent2"/>
+        <w:right w:val="single" w:sz="8" w:space="0" w:color="C0504D" w:themeColor="accent2"/>
+        <w:insideH w:val="single" w:sz="8" w:space="0" w:color="C0504D" w:themeColor="accent2"/>
+        <w:insideV w:val="single" w:sz="8" w:space="0" w:color="C0504D" w:themeColor="accent2"/>
+      </w:tblBorders>
+      <w:tblCellMar>
+        <w:top w:w="0" w:type="dxa"/>
+        <w:left w:w="108" w:type="dxa"/>
+        <w:bottom w:w="0" w:type="dxa"/>
+        <w:right w:w="108" w:type="dxa"/>
+      </w:tblCellMar>
+    </w:tblPr>
+    <w:tblStylePr w:type="firstRow">
+      <w:pPr>
+        <w:spacing w:before="0" w:after="0" w:line="240" w:lineRule="auto"/>
+      </w:pPr>
+      <w:rPr>
+        <w:rFonts w:asciiTheme="majorHAnsi" w:eastAsiaTheme="majorEastAsia" w:hAnsiTheme="majorHAnsi" w:cstheme="majorBidi"/>
+        <w:b/>
+        <w:bCs/>
+      </w:rPr>
+      <w:tblPr/>
+      <w:tcPr>
+        <w:tcBorders>
+          <w:top w:val="single" w:sz="8" w:space="0" w:color="C0504D" w:themeColor="accent2"/>
+          <w:left w:val="single" w:sz="8" w:space="0" w:color="C0504D" w:themeColor="accent2"/>
+          <w:bottom w:val="single" w:sz="18" w:space="0" w:color="C0504D" w:themeColor="accent2"/>
+          <w:right w:val="single" w:sz="8" w:space="0" w:color="C0504D" w:themeColor="accent2"/>
+          <w:insideH w:val="nil"/>
+          <w:insideV w:val="single" w:sz="8" w:space="0" w:color="C0504D" w:themeColor="accent2"/>
+        </w:tcBorders>
+      </w:tcPr>
+    </w:tblStylePr>
+    <w:tblStylePr w:type="lastRow">
+      <w:pPr>
+        <w:spacing w:before="0" w:after="0" w:line="240" w:lineRule="auto"/>
+      </w:pPr>
+      <w:rPr>
+        <w:rFonts w:asciiTheme="majorHAnsi" w:eastAsiaTheme="majorEastAsia" w:hAnsiTheme="majorHAnsi" w:cstheme="majorBidi"/>
+        <w:b/>
+        <w:bCs/>
+      </w:rPr>
+      <w:tblPr/>
+      <w:tcPr>
+        <w:tcBorders>
+          <w:top w:val="double" w:sz="6" w:space="0" w:color="C0504D" w:themeColor="accent2"/>
+          <w:left w:val="single" w:sz="8" w:space="0" w:color="C0504D" w:themeColor="accent2"/>
+          <w:bottom w:val="single" w:sz="8" w:space="0" w:color="C0504D" w:themeColor="accent2"/>
+          <w:right w:val="single" w:sz="8" w:space="0" w:color="C0504D" w:themeColor="accent2"/>
+          <w:insideH w:val="nil"/>
+          <w:insideV w:val="single" w:sz="8" w:space="0" w:color="C0504D" w:themeColor="accent2"/>
+        </w:tcBorders>
+      </w:tcPr>
+    </w:tblStylePr>
+    <w:tblStylePr w:type="firstCol">
+      <w:rPr>
+        <w:rFonts w:asciiTheme="majorHAnsi" w:eastAsiaTheme="majorEastAsia" w:hAnsiTheme="majorHAnsi" w:cstheme="majorBidi"/>
+        <w:b/>
+        <w:bCs/>
+      </w:rPr>
+    </w:tblStylePr>
+    <w:tblStylePr w:type="lastCol">
+      <w:rPr>
+        <w:rFonts w:asciiTheme="majorHAnsi" w:eastAsiaTheme="majorEastAsia" w:hAnsiTheme="majorHAnsi" w:cstheme="majorBidi"/>
+        <w:b/>
+        <w:bCs/>
+      </w:rPr>
+      <w:tblPr/>
+      <w:tcPr>
+        <w:tcBorders>
+          <w:top w:val="single" w:sz="8" w:space="0" w:color="C0504D" w:themeColor="accent2"/>
+          <w:left w:val="single" w:sz="8" w:space="0" w:color="C0504D" w:themeColor="accent2"/>
+          <w:bottom w:val="single" w:sz="8" w:space="0" w:color="C0504D" w:themeColor="accent2"/>
+          <w:right w:val="single" w:sz="8" w:space="0" w:color="C0504D" w:themeColor="accent2"/>
+        </w:tcBorders>
+      </w:tcPr>
+    </w:tblStylePr>
+    <w:tblStylePr w:type="band1Vert">
+      <w:tblPr/>
+      <w:tcPr>
+        <w:tcBorders>
+          <w:top w:val="single" w:sz="8" w:space="0" w:color="C0504D" w:themeColor="accent2"/>
+          <w:left w:val="single" w:sz="8" w:space="0" w:color="C0504D" w:themeColor="accent2"/>
+          <w:bottom w:val="single" w:sz="8" w:space="0" w:color="C0504D" w:themeColor="accent2"/>
+          <w:right w:val="single" w:sz="8" w:space="0" w:color="C0504D" w:themeColor="accent2"/>
+        </w:tcBorders>
+        <w:shd w:val="clear" w:color="auto" w:fill="EFD3D2" w:themeFill="accent2" w:themeFillTint="3F"/>
+      </w:tcPr>
+    </w:tblStylePr>
+    <w:tblStylePr w:type="band1Horz">
+      <w:tblPr/>
+      <w:tcPr>
+        <w:tcBorders>
+          <w:top w:val="single" w:sz="8" w:space="0" w:color="C0504D" w:themeColor="accent2"/>
+          <w:left w:val="single" w:sz="8" w:space="0" w:color="C0504D" w:themeColor="accent2"/>
+          <w:bottom w:val="single" w:sz="8" w:space="0" w:color="C0504D" w:themeColor="accent2"/>
+          <w:right w:val="single" w:sz="8" w:space="0" w:color="C0504D" w:themeColor="accent2"/>
+          <w:insideV w:val="single" w:sz="8" w:space="0" w:color="C0504D" w:themeColor="accent2"/>
+        </w:tcBorders>
+        <w:shd w:val="clear" w:color="auto" w:fill="EFD3D2" w:themeFill="accent2" w:themeFillTint="3F"/>
+      </w:tcPr>
+    </w:tblStylePr>
+    <w:tblStylePr w:type="band2Horz">
+      <w:tblPr/>
+      <w:tcPr>
+        <w:tcBorders>
+          <w:top w:val="single" w:sz="8" w:space="0" w:color="C0504D" w:themeColor="accent2"/>
+          <w:left w:val="single" w:sz="8" w:space="0" w:color="C0504D" w:themeColor="accent2"/>
+          <w:bottom w:val="single" w:sz="8" w:space="0" w:color="C0504D" w:themeColor="accent2"/>
+          <w:right w:val="single" w:sz="8" w:space="0" w:color="C0504D" w:themeColor="accent2"/>
+          <w:insideV w:val="single" w:sz="8" w:space="0" w:color="C0504D" w:themeColor="accent2"/>
+        </w:tcBorders>
+      </w:tcPr>
+    </w:tblStylePr>
   </w:style>
 </w:styles>
 </file>
@@ -4763,7 +5172,7 @@
 </file>
 
 <file path=customXml/itemProps1.xml><?xml version="1.0" encoding="utf-8"?>
-<ds:datastoreItem xmlns:ds="http://schemas.openxmlformats.org/officeDocument/2006/customXml" ds:itemID="{364A6796-C625-421F-9E09-6AEB27A7FC45}">
+<ds:datastoreItem xmlns:ds="http://schemas.openxmlformats.org/officeDocument/2006/customXml" ds:itemID="{2534E11D-A169-4F9F-991D-61E16F58494E}">
   <ds:schemaRefs>
     <ds:schemaRef ds:uri="http://schemas.openxmlformats.org/officeDocument/2006/bibliography"/>
   </ds:schemaRefs>

</xml_diff>

<commit_message>
Maj: SDF-Forum + CC
</commit_message>
<xml_diff>
--- a/CC-tripocal.docx
+++ b/CC-tripocal.docx
@@ -15,6 +15,8 @@
         </w:rPr>
       </w:pPr>
       <w:bookmarkStart w:id="0" w:name="_Toc456012629"/>
+      <w:bookmarkStart w:id="1" w:name="_GoBack"/>
+      <w:bookmarkEnd w:id="1"/>
       <w:r>
         <w:rPr>
           <w:rFonts w:ascii="Verdana" w:hAnsi="Verdana"/>
@@ -23,9 +25,21 @@
           <w:szCs w:val="24"/>
           <w:u w:val="dotted"/>
         </w:rPr>
-        <w:t>Cahier de charge Tripocal</w:t>
+        <w:t xml:space="preserve">Cahier de charge </w:t>
+      </w:r>
+      <w:proofErr w:type="spellStart"/>
+      <w:r>
+        <w:rPr>
+          <w:rFonts w:ascii="Verdana" w:hAnsi="Verdana"/>
+          <w:color w:val="002060"/>
+          <w:sz w:val="24"/>
+          <w:szCs w:val="24"/>
+          <w:u w:val="dotted"/>
+        </w:rPr>
+        <w:t>Tripocal</w:t>
       </w:r>
       <w:bookmarkEnd w:id="0"/>
+      <w:proofErr w:type="spellEnd"/>
       <w:r>
         <w:rPr>
           <w:rFonts w:ascii="Verdana" w:hAnsi="Verdana"/>
@@ -277,7 +291,7 @@
                 <w:noProof/>
                 <w:webHidden/>
               </w:rPr>
-              <w:t>1</w:t>
+              <w:t>2</w:t>
             </w:r>
             <w:r>
               <w:rPr>
@@ -365,7 +379,7 @@
                 <w:noProof/>
                 <w:webHidden/>
               </w:rPr>
-              <w:t>1</w:t>
+              <w:t>2</w:t>
             </w:r>
             <w:r>
               <w:rPr>
@@ -453,7 +467,7 @@
                 <w:noProof/>
                 <w:webHidden/>
               </w:rPr>
-              <w:t>1</w:t>
+              <w:t>2</w:t>
             </w:r>
             <w:r>
               <w:rPr>
@@ -629,7 +643,7 @@
                 <w:noProof/>
                 <w:webHidden/>
               </w:rPr>
-              <w:t>2</w:t>
+              <w:t>3</w:t>
             </w:r>
             <w:r>
               <w:rPr>
@@ -721,7 +735,7 @@
                 <w:noProof/>
                 <w:webHidden/>
               </w:rPr>
-              <w:t>2</w:t>
+              <w:t>4</w:t>
             </w:r>
             <w:r>
               <w:rPr>
@@ -813,7 +827,7 @@
                 <w:noProof/>
                 <w:webHidden/>
               </w:rPr>
-              <w:t>2</w:t>
+              <w:t>4</w:t>
             </w:r>
             <w:r>
               <w:rPr>
@@ -905,7 +919,7 @@
                 <w:noProof/>
                 <w:webHidden/>
               </w:rPr>
-              <w:t>3</w:t>
+              <w:t>4</w:t>
             </w:r>
             <w:r>
               <w:rPr>
@@ -1061,7 +1075,7 @@
           <w:szCs w:val="22"/>
         </w:rPr>
       </w:pPr>
-      <w:bookmarkStart w:id="1" w:name="_Toc456012630"/>
+      <w:bookmarkStart w:id="2" w:name="_Toc456012630"/>
       <w:r>
         <w:rPr>
           <w:rFonts w:ascii="Verdana" w:hAnsi="Verdana"/>
@@ -1074,7 +1088,7 @@
         <w:lastRenderedPageBreak/>
         <w:t>But général</w:t>
       </w:r>
-      <w:bookmarkEnd w:id="1"/>
+      <w:bookmarkEnd w:id="2"/>
       <w:r>
         <w:rPr>
           <w:rFonts w:ascii="Verdana" w:hAnsi="Verdana"/>
@@ -1101,7 +1115,7 @@
           <w:szCs w:val="22"/>
         </w:rPr>
       </w:pPr>
-      <w:bookmarkStart w:id="2" w:name="_Toc456012631"/>
+      <w:bookmarkStart w:id="3" w:name="_Toc456012631"/>
       <w:r>
         <w:rPr>
           <w:rFonts w:ascii="Verdana" w:hAnsi="Verdana"/>
@@ -1111,7 +1125,7 @@
         </w:rPr>
         <w:t>L’objectif de la plateforme :</w:t>
       </w:r>
-      <w:bookmarkEnd w:id="2"/>
+      <w:bookmarkEnd w:id="3"/>
       <w:r>
         <w:rPr>
           <w:rFonts w:ascii="Verdana" w:hAnsi="Verdana"/>
@@ -1181,6 +1195,7 @@
       <w:r>
         <w:t xml:space="preserve"> </w:t>
       </w:r>
+      <w:proofErr w:type="spellStart"/>
       <w:r>
         <w:rPr>
           <w:b/>
@@ -1195,8 +1210,19 @@
         </w:rPr>
         <w:t>ripocal</w:t>
       </w:r>
-      <w:r>
-        <w:t xml:space="preserve"> consistera a créer un monde </w:t>
+      <w:proofErr w:type="spellEnd"/>
+      <w:r>
+        <w:t xml:space="preserve"> consistera </w:t>
+      </w:r>
+      <w:proofErr w:type="spellStart"/>
+      <w:proofErr w:type="gramStart"/>
+      <w:r>
+        <w:t>a</w:t>
+      </w:r>
+      <w:proofErr w:type="spellEnd"/>
+      <w:proofErr w:type="gramEnd"/>
+      <w:r>
+        <w:t xml:space="preserve"> créer un monde </w:t>
       </w:r>
       <w:r>
         <w:t>av</w:t>
@@ -1222,6 +1248,7 @@
           <w:numId w:val="6"/>
         </w:numPr>
       </w:pPr>
+      <w:proofErr w:type="spellStart"/>
       <w:r>
         <w:rPr>
           <w:b/>
@@ -1229,6 +1256,7 @@
         </w:rPr>
         <w:t>Tripocal</w:t>
       </w:r>
+      <w:proofErr w:type="spellEnd"/>
       <w:r>
         <w:t xml:space="preserve"> est pensée comme une plateforme </w:t>
       </w:r>
@@ -1253,6 +1281,7 @@
           <w:numId w:val="6"/>
         </w:numPr>
       </w:pPr>
+      <w:proofErr w:type="spellStart"/>
       <w:r>
         <w:rPr>
           <w:b/>
@@ -1260,6 +1289,7 @@
         </w:rPr>
         <w:t>Tripocal</w:t>
       </w:r>
+      <w:proofErr w:type="spellEnd"/>
       <w:r>
         <w:rPr>
           <w:b/>
@@ -1293,7 +1323,7 @@
           <w:szCs w:val="22"/>
         </w:rPr>
       </w:pPr>
-      <w:bookmarkStart w:id="3" w:name="_Toc456012632"/>
+      <w:bookmarkStart w:id="4" w:name="_Toc456012632"/>
       <w:r>
         <w:rPr>
           <w:rFonts w:ascii="Verdana" w:hAnsi="Verdana"/>
@@ -1303,7 +1333,7 @@
         </w:rPr>
         <w:t>Les fonctionnalités principaux</w:t>
       </w:r>
-      <w:bookmarkEnd w:id="3"/>
+      <w:bookmarkEnd w:id="4"/>
       <w:r>
         <w:rPr>
           <w:rFonts w:ascii="Verdana" w:hAnsi="Verdana"/>
@@ -1323,7 +1353,7 @@
           <w:color w:val="C00000"/>
         </w:rPr>
       </w:pPr>
-      <w:bookmarkStart w:id="4" w:name="_Toc456012340"/>
+      <w:bookmarkStart w:id="5" w:name="_Toc456012340"/>
     </w:p>
     <w:p>
       <w:r>
@@ -1345,9 +1375,19 @@
         <w:tab/>
       </w:r>
       <w:r>
-        <w:t>Voici les différents fonctionnalités a développer de manière indépendant et modulaire selon la priorité :</w:t>
-      </w:r>
-      <w:bookmarkEnd w:id="4"/>
+        <w:t xml:space="preserve">Voici les différents fonctionnalités </w:t>
+      </w:r>
+      <w:proofErr w:type="spellStart"/>
+      <w:proofErr w:type="gramStart"/>
+      <w:r>
+        <w:t>a</w:t>
+      </w:r>
+      <w:proofErr w:type="spellEnd"/>
+      <w:proofErr w:type="gramEnd"/>
+      <w:r>
+        <w:t xml:space="preserve"> développer de manière indépendant et modulaire selon la priorité :</w:t>
+      </w:r>
+      <w:bookmarkEnd w:id="5"/>
       <w:r>
         <w:tab/>
       </w:r>
@@ -1584,7 +1624,7 @@
           <w:szCs w:val="22"/>
         </w:rPr>
       </w:pPr>
-      <w:bookmarkStart w:id="5" w:name="_Toc456012633"/>
+      <w:bookmarkStart w:id="6" w:name="_Toc456012633"/>
       <w:r>
         <w:rPr>
           <w:rFonts w:ascii="Verdana" w:hAnsi="Verdana"/>
@@ -1612,7 +1652,7 @@
         </w:rPr>
         <w:t>public visé</w:t>
       </w:r>
-      <w:bookmarkEnd w:id="5"/>
+      <w:bookmarkEnd w:id="6"/>
       <w:r>
         <w:rPr>
           <w:rFonts w:ascii="Verdana" w:hAnsi="Verdana"/>
@@ -1720,7 +1760,7 @@
           <w:szCs w:val="22"/>
         </w:rPr>
       </w:pPr>
-      <w:bookmarkStart w:id="6" w:name="_Toc456012634"/>
+      <w:bookmarkStart w:id="7" w:name="_Toc456012634"/>
       <w:r>
         <w:rPr>
           <w:rFonts w:ascii="Verdana" w:hAnsi="Verdana"/>
@@ -1731,7 +1771,7 @@
         <w:lastRenderedPageBreak/>
         <w:t>Périmètre du projet</w:t>
       </w:r>
-      <w:bookmarkEnd w:id="6"/>
+      <w:bookmarkEnd w:id="7"/>
       <w:r>
         <w:rPr>
           <w:rFonts w:ascii="Verdana" w:hAnsi="Verdana"/>
@@ -1846,8 +1886,13 @@
         <w:t>,</w:t>
       </w:r>
       <w:r>
-        <w:t xml:space="preserve"> et pour ceci on adoptera une architecture en web service .</w:t>
-      </w:r>
+        <w:t xml:space="preserve"> et pour ceci on adoptera une architecture en web </w:t>
+      </w:r>
+      <w:proofErr w:type="gramStart"/>
+      <w:r>
+        <w:t>service .</w:t>
+      </w:r>
+      <w:proofErr w:type="gramEnd"/>
       <w:r>
         <w:br/>
       </w:r>
@@ -1864,8 +1909,13 @@
       <w:r>
         <w:t xml:space="preserve">L’architecture des serveurs doit aussi être </w:t>
       </w:r>
-      <w:r>
-        <w:t>simplifié,</w:t>
+      <w:proofErr w:type="gramStart"/>
+      <w:r>
+        <w:t>simplifié</w:t>
+      </w:r>
+      <w:proofErr w:type="gramEnd"/>
+      <w:r>
+        <w:t>,</w:t>
       </w:r>
       <w:r>
         <w:t xml:space="preserve"> et on investira vers la performance des serveurs afin de rendre la navigation le plus fluide possible </w:t>
@@ -1913,7 +1963,7 @@
           <w:szCs w:val="22"/>
         </w:rPr>
       </w:pPr>
-      <w:bookmarkStart w:id="7" w:name="_Toc456012635"/>
+      <w:bookmarkStart w:id="8" w:name="_Toc456012635"/>
       <w:r>
         <w:rPr>
           <w:rFonts w:ascii="Verdana" w:hAnsi="Verdana"/>
@@ -1925,7 +1975,7 @@
         </w:rPr>
         <w:t>Plan de développement</w:t>
       </w:r>
-      <w:bookmarkEnd w:id="7"/>
+      <w:bookmarkEnd w:id="8"/>
     </w:p>
     <w:p>
       <w:pPr>
@@ -1943,7 +1993,7 @@
           <w:szCs w:val="22"/>
         </w:rPr>
       </w:pPr>
-      <w:bookmarkStart w:id="8" w:name="_Toc456012636"/>
+      <w:bookmarkStart w:id="9" w:name="_Toc456012636"/>
       <w:r>
         <w:rPr>
           <w:rFonts w:ascii="Verdana" w:hAnsi="Verdana"/>
@@ -1955,7 +2005,7 @@
         </w:rPr>
         <w:t>Développement modulaire</w:t>
       </w:r>
-      <w:bookmarkEnd w:id="8"/>
+      <w:bookmarkEnd w:id="9"/>
       <w:r>
         <w:rPr>
           <w:rFonts w:ascii="Verdana" w:hAnsi="Verdana"/>
@@ -2022,8 +2072,13 @@
         <w:t>(Déclencheur</w:t>
       </w:r>
       <w:r>
-        <w:t>, vues, contraintes...) .</w:t>
-      </w:r>
+        <w:t>, vues, contraintes...</w:t>
+      </w:r>
+      <w:proofErr w:type="gramStart"/>
+      <w:r>
+        <w:t>) .</w:t>
+      </w:r>
+      <w:proofErr w:type="gramEnd"/>
     </w:p>
     <w:p>
       <w:pPr>
@@ -2076,10 +2131,26 @@
         <w:t xml:space="preserve">Front-end : </w:t>
       </w:r>
       <w:r>
-        <w:t>La partie Front qui est la plus importante se réalisera en première partie de manière totalement indépendante des deux autres couches ; on utilisera les dernière technologies afin d’assurer le modèle MVC au niveau du front (AngularJS..)</w:t>
-      </w:r>
-      <w:r>
-        <w:t xml:space="preserve"> , et des Framework CSS /HTML5 afin de créer une interface agréable et facile dans la navigation .</w:t>
+        <w:t>La partie Front qui est la plus importante se réalisera en première partie de manière totalement indépendante des deux autres couches ; on utilisera les dernière technologies afin d’assurer le modèle MVC au niveau du front (</w:t>
+      </w:r>
+      <w:proofErr w:type="spellStart"/>
+      <w:r>
+        <w:t>AngularJS</w:t>
+      </w:r>
+      <w:proofErr w:type="spellEnd"/>
+      <w:r>
+        <w:t>..</w:t>
+      </w:r>
+      <w:proofErr w:type="gramStart"/>
+      <w:r>
+        <w:t>)</w:t>
+      </w:r>
+      <w:r>
+        <w:t xml:space="preserve"> ,</w:t>
+      </w:r>
+      <w:proofErr w:type="gramEnd"/>
+      <w:r>
+        <w:t xml:space="preserve"> et des Framework CSS /HTML5 afin de créer une interface agréable et facile dans la navigation .</w:t>
       </w:r>
     </w:p>
     <w:p/>
@@ -2102,7 +2173,7 @@
       <w:r>
         <w:t xml:space="preserve">  </w:t>
       </w:r>
-      <w:bookmarkStart w:id="9" w:name="_Toc456012637"/>
+      <w:bookmarkStart w:id="10" w:name="_Toc456012637"/>
       <w:r>
         <w:rPr>
           <w:rFonts w:ascii="Verdana" w:hAnsi="Verdana"/>
@@ -2125,7 +2196,7 @@
         </w:rPr>
         <w:t>e</w:t>
       </w:r>
-      <w:bookmarkEnd w:id="9"/>
+      <w:bookmarkEnd w:id="10"/>
       <w:r>
         <w:rPr>
           <w:rFonts w:ascii="Verdana" w:hAnsi="Verdana"/>
@@ -2153,8 +2224,18 @@
           <w:color w:val="C00000"/>
           <w:u w:val="single"/>
         </w:rPr>
-        <w:t>Méthode de Travail  :</w:t>
-      </w:r>
+        <w:t xml:space="preserve">Méthode de </w:t>
+      </w:r>
+      <w:proofErr w:type="gramStart"/>
+      <w:r>
+        <w:rPr>
+          <w:b/>
+          <w:color w:val="C00000"/>
+          <w:u w:val="single"/>
+        </w:rPr>
+        <w:t>Travail  :</w:t>
+      </w:r>
+      <w:proofErr w:type="gramEnd"/>
       <w:r>
         <w:rPr>
           <w:b/>
@@ -2242,7 +2323,23 @@
         <w:t>O</w:t>
       </w:r>
       <w:r>
-        <w:t>n découpera les tâches à développer, et pour chaque tâche, il y’aura la partie statique (Bootrstrap..) et la partie dynamique (AngularJS).</w:t>
+        <w:t>n découpera les tâches à développer, et pour chaque tâche, il y’aura la partie statique (</w:t>
+      </w:r>
+      <w:proofErr w:type="spellStart"/>
+      <w:r>
+        <w:t>Bootrstrap</w:t>
+      </w:r>
+      <w:proofErr w:type="spellEnd"/>
+      <w:r>
+        <w:t>..) et la partie dynamique (</w:t>
+      </w:r>
+      <w:proofErr w:type="spellStart"/>
+      <w:r>
+        <w:t>AngularJS</w:t>
+      </w:r>
+      <w:proofErr w:type="spellEnd"/>
+      <w:r>
+        <w:t>).</w:t>
       </w:r>
       <w:r>
         <w:br/>
@@ -2260,7 +2357,15 @@
         <w:t xml:space="preserve">Test : </w:t>
       </w:r>
       <w:r>
-        <w:t xml:space="preserve">une fois la partie fonctionnelle développer, on testera la recette avec une liste de jeu de donnée (mock) ; et une fois validé, la partie fonctionnelle sera validé. </w:t>
+        <w:t>une fois la partie fonctionnelle développer, on testera la recette avec une liste de jeu de donnée (</w:t>
+      </w:r>
+      <w:proofErr w:type="spellStart"/>
+      <w:r>
+        <w:t>mock</w:t>
+      </w:r>
+      <w:proofErr w:type="spellEnd"/>
+      <w:r>
+        <w:t xml:space="preserve">) ; et une fois validé, la partie fonctionnelle sera validé. </w:t>
       </w:r>
       <w:r>
         <w:br/>
@@ -2283,8 +2388,17 @@
           <w:b/>
           <w:u w:val="single"/>
         </w:rPr>
-        <w:t>Back-end :</w:t>
-      </w:r>
+        <w:t>Back-end </w:t>
+      </w:r>
+      <w:proofErr w:type="gramStart"/>
+      <w:r>
+        <w:rPr>
+          <w:b/>
+          <w:u w:val="single"/>
+        </w:rPr>
+        <w:t>:</w:t>
+      </w:r>
+      <w:proofErr w:type="gramEnd"/>
       <w:r>
         <w:rPr>
           <w:b/>
@@ -2443,7 +2557,17 @@
         <w:t xml:space="preserve">Test de charge : </w:t>
       </w:r>
       <w:r>
-        <w:t xml:space="preserve">Exécuter un test de charge pour vérifier la capacité de l’application a gérer une grande charge dans chaque </w:t>
+        <w:t xml:space="preserve">Exécuter un test de charge pour vérifier la capacité de l’application </w:t>
+      </w:r>
+      <w:proofErr w:type="spellStart"/>
+      <w:proofErr w:type="gramStart"/>
+      <w:r>
+        <w:t>a</w:t>
+      </w:r>
+      <w:proofErr w:type="spellEnd"/>
+      <w:proofErr w:type="gramEnd"/>
+      <w:r>
+        <w:t xml:space="preserve"> gérer une grande charge dans chaque </w:t>
       </w:r>
       <w:r>
         <w:t>partie (</w:t>
@@ -2601,8 +2725,6 @@
             <w:r>
               <w:t>Gestions de la plateforme</w:t>
             </w:r>
-            <w:bookmarkStart w:id="10" w:name="_GoBack"/>
-            <w:bookmarkEnd w:id="10"/>
           </w:p>
         </w:tc>
         <w:tc>
@@ -2614,7 +2736,15 @@
               <w:cnfStyle w:val="000000100000" w:firstRow="0" w:lastRow="0" w:firstColumn="0" w:lastColumn="0" w:oddVBand="0" w:evenVBand="0" w:oddHBand="1" w:evenHBand="0" w:firstRowFirstColumn="0" w:firstRowLastColumn="0" w:lastRowFirstColumn="0" w:lastRowLastColumn="0"/>
             </w:pPr>
             <w:r>
-              <w:t>Cette fonctionnalité permet de gérer les membres inscrit sur la plateforme  (gestion des droits/dashbord de chaque user/user les + actifs)</w:t>
+              <w:t>Cette fonctionnalité permet de gérer les membres inscrit sur la plateforme  (gestion des droits/</w:t>
+            </w:r>
+            <w:proofErr w:type="spellStart"/>
+            <w:r>
+              <w:t>dashbord</w:t>
+            </w:r>
+            <w:proofErr w:type="spellEnd"/>
+            <w:r>
+              <w:t xml:space="preserve"> de chaque user/user les + actifs)</w:t>
             </w:r>
           </w:p>
         </w:tc>
@@ -2847,7 +2977,15 @@
               <w:cnfStyle w:val="000000010000" w:firstRow="0" w:lastRow="0" w:firstColumn="0" w:lastColumn="0" w:oddVBand="0" w:evenVBand="0" w:oddHBand="0" w:evenHBand="1" w:firstRowFirstColumn="0" w:firstRowLastColumn="0" w:lastRowFirstColumn="0" w:lastRowLastColumn="0"/>
             </w:pPr>
             <w:r>
-              <w:t>Le moteur de recherche regroupe tous les hébergement disponible au niveau du critère donnée par l’utilisateur.</w:t>
+              <w:t xml:space="preserve">Le moteur de recherche regroupe tous les hébergement disponible au niveau du critère </w:t>
+            </w:r>
+            <w:proofErr w:type="gramStart"/>
+            <w:r>
+              <w:t>donnée</w:t>
+            </w:r>
+            <w:proofErr w:type="gramEnd"/>
+            <w:r>
+              <w:t xml:space="preserve"> par l’utilisateur.</w:t>
             </w:r>
           </w:p>
         </w:tc>
@@ -2920,7 +3058,7 @@
           <w:rPr>
             <w:noProof/>
           </w:rPr>
-          <w:t>6</w:t>
+          <w:t>4</w:t>
         </w:r>
         <w:r>
           <w:rPr>
@@ -5895,7 +6033,7 @@
 </file>
 
 <file path=customXml/itemProps1.xml><?xml version="1.0" encoding="utf-8"?>
-<ds:datastoreItem xmlns:ds="http://schemas.openxmlformats.org/officeDocument/2006/customXml" ds:itemID="{D01E2636-51C8-4A2B-A2B8-D62BB3C34A17}">
+<ds:datastoreItem xmlns:ds="http://schemas.openxmlformats.org/officeDocument/2006/customXml" ds:itemID="{1B53D47B-8A75-4C7E-A542-E1BB5B3D2FD2}">
   <ds:schemaRefs>
     <ds:schemaRef ds:uri="http://schemas.openxmlformats.org/officeDocument/2006/bibliography"/>
   </ds:schemaRefs>

</xml_diff>